<commit_message>
Exercise 3 and 5 done
</commit_message>
<xml_diff>
--- a/H2/H2.docx
+++ b/H2/H2.docx
@@ -344,45 +344,8 @@
           <w:sz w:val="24"/>
           <w:szCs w:val="24"/>
         </w:rPr>
-        <w:t xml:space="preserve">Cesar Fernando </w:t>
-      </w:r>
-      <w:proofErr w:type="spellStart"/>
-      <w:r>
-        <w:rPr>
-          <w:rStyle w:val="Strong"/>
-          <w:rFonts w:ascii="Arial" w:hAnsi="Arial" w:cs="Arial"/>
-          <w:b w:val="0"/>
-          <w:bCs w:val="0"/>
-          <w:sz w:val="24"/>
-          <w:szCs w:val="24"/>
-        </w:rPr>
-        <w:t>Gamba</w:t>
-      </w:r>
-      <w:proofErr w:type="spellEnd"/>
-      <w:r>
-        <w:rPr>
-          <w:rStyle w:val="Strong"/>
-          <w:rFonts w:ascii="Arial" w:hAnsi="Arial" w:cs="Arial"/>
-          <w:b w:val="0"/>
-          <w:bCs w:val="0"/>
-          <w:sz w:val="24"/>
-          <w:szCs w:val="24"/>
-        </w:rPr>
-        <w:t xml:space="preserve"> </w:t>
-      </w:r>
-      <w:proofErr w:type="spellStart"/>
-      <w:r>
-        <w:rPr>
-          <w:rStyle w:val="Strong"/>
-          <w:rFonts w:ascii="Arial" w:hAnsi="Arial" w:cs="Arial"/>
-          <w:b w:val="0"/>
-          <w:bCs w:val="0"/>
-          <w:sz w:val="24"/>
-          <w:szCs w:val="24"/>
-        </w:rPr>
-        <w:t>Tiusaba</w:t>
-      </w:r>
-      <w:proofErr w:type="spellEnd"/>
+        <w:t>Cesar Fernando Gamba Tiusaba</w:t>
+      </w:r>
     </w:p>
     <w:p>
       <w:pPr>
@@ -465,33 +428,7 @@
           <w:shd w:val="clear" w:color="auto" w:fill="FFFFFF"/>
         </w:rPr>
         <w:lastRenderedPageBreak/>
-        <w:t xml:space="preserve">Exercise </w:t>
-      </w:r>
-      <w:proofErr w:type="gramStart"/>
-      <w:r>
-        <w:rPr>
-          <w:rFonts w:ascii="Arial" w:hAnsi="Arial" w:cs="Arial"/>
-          <w:b/>
-          <w:bCs/>
-          <w:color w:val="1D2125"/>
-          <w:sz w:val="24"/>
-          <w:szCs w:val="24"/>
-          <w:shd w:val="clear" w:color="auto" w:fill="FFFFFF"/>
-        </w:rPr>
-        <w:t>1 :</w:t>
-      </w:r>
-      <w:proofErr w:type="gramEnd"/>
-      <w:r>
-        <w:rPr>
-          <w:rFonts w:ascii="Arial" w:hAnsi="Arial" w:cs="Arial"/>
-          <w:b/>
-          <w:bCs/>
-          <w:color w:val="1D2125"/>
-          <w:sz w:val="24"/>
-          <w:szCs w:val="24"/>
-          <w:shd w:val="clear" w:color="auto" w:fill="FFFFFF"/>
-        </w:rPr>
-        <w:t xml:space="preserve"> Machine Learning Basics (0.5+0.5+0.5+0.5+0.5+0.5=3 Points) (a) Name these five concepts: x, x, X, X, X </w:t>
+        <w:t xml:space="preserve">Exercise 1 : Machine Learning Basics (0.5+0.5+0.5+0.5+0.5+0.5=3 Points) (a) Name these five concepts: x, x, X, X, X </w:t>
       </w:r>
       <m:oMath>
         <m:sSub>
@@ -542,43 +479,19 @@
         </w:rPr>
         <w:t xml:space="preserve"> a </w:t>
       </w:r>
-      <w:proofErr w:type="gramStart"/>
       <w:r>
         <w:rPr>
           <w:rFonts w:ascii="Calibri" w:hAnsi="Calibri" w:cs="Calibri"/>
           <w:i/>
           <w:iCs/>
         </w:rPr>
-        <w:t>single  feature</w:t>
-      </w:r>
-      <w:proofErr w:type="gramEnd"/>
-      <w:r>
-        <w:rPr>
-          <w:rFonts w:ascii="Calibri" w:hAnsi="Calibri" w:cs="Calibri"/>
-          <w:i/>
-          <w:iCs/>
-        </w:rPr>
-        <w:t xml:space="preserve"> value</w:t>
-      </w:r>
-      <w:r>
-        <w:rPr>
-          <w:rFonts w:ascii="Calibri" w:hAnsi="Calibri" w:cs="Calibri"/>
-        </w:rPr>
-        <w:t xml:space="preserve"> (the j-</w:t>
-      </w:r>
-      <w:proofErr w:type="spellStart"/>
-      <w:r>
-        <w:rPr>
-          <w:rFonts w:ascii="Calibri" w:hAnsi="Calibri" w:cs="Calibri"/>
-        </w:rPr>
-        <w:t>th</w:t>
-      </w:r>
-      <w:proofErr w:type="spellEnd"/>
-      <w:r>
-        <w:rPr>
-          <w:rFonts w:ascii="Calibri" w:hAnsi="Calibri" w:cs="Calibri"/>
-        </w:rPr>
-        <w:t xml:space="preserve"> component of a feature vector).</w:t>
+        <w:t>single  feature value</w:t>
+      </w:r>
+      <w:r>
+        <w:rPr>
+          <w:rFonts w:ascii="Calibri" w:hAnsi="Calibri" w:cs="Calibri"/>
+        </w:rPr>
+        <w:t xml:space="preserve"> (the j-th component of a feature vector).</w:t>
       </w:r>
     </w:p>
     <w:p>
@@ -1154,9 +1067,11 @@
             <m:t>+b</m:t>
           </m:r>
           <m:r>
+            <m:rPr>
+              <m:sty m:val="p"/>
+            </m:rPr>
             <w:rPr>
               <w:rFonts w:ascii="Calibri" w:hAnsi="Calibri" w:cs="Calibri"/>
-              <w:i/>
             </w:rPr>
             <w:br/>
           </m:r>
@@ -1172,19 +1087,11 @@
           <w:rFonts w:ascii="Calibri" w:hAnsi="Calibri" w:cs="Calibri"/>
         </w:rPr>
       </w:pPr>
-      <w:proofErr w:type="gramStart"/>
-      <w:r>
-        <w:rPr>
-          <w:rFonts w:ascii="Calibri" w:hAnsi="Calibri" w:cs="Calibri"/>
-        </w:rPr>
-        <w:t>So</w:t>
-      </w:r>
-      <w:proofErr w:type="gramEnd"/>
-      <w:r>
-        <w:rPr>
-          <w:rFonts w:ascii="Calibri" w:hAnsi="Calibri" w:cs="Calibri"/>
-        </w:rPr>
-        <w:t xml:space="preserve"> the </w:t>
+      <w:r>
+        <w:rPr>
+          <w:rFonts w:ascii="Calibri" w:hAnsi="Calibri" w:cs="Calibri"/>
+        </w:rPr>
+        <w:t xml:space="preserve">So the </w:t>
       </w:r>
       <w:r>
         <w:rPr>
@@ -1219,13 +1126,7 @@
           <w:rPr>
             <w:rFonts w:ascii="Cambria Math" w:hAnsi="Cambria Math" w:cs="Calibri"/>
           </w:rPr>
-          <m:t>p</m:t>
-        </m:r>
-        <m:r>
-          <w:rPr>
-            <w:rFonts w:ascii="Cambria Math" w:hAnsi="Cambria Math" w:cs="Calibri"/>
-          </w:rPr>
-          <m:t xml:space="preserve"> </m:t>
+          <m:t xml:space="preserve">p </m:t>
         </m:r>
       </m:oMath>
       <w:r>
@@ -1497,6 +1398,9 @@
             </m:e>
           </m:borderBox>
           <m:r>
+            <m:rPr>
+              <m:sty m:val="p"/>
+            </m:rPr>
             <w:rPr>
               <w:rFonts w:ascii="Calibri" w:hAnsi="Calibri" w:cs="Calibri"/>
             </w:rPr>
@@ -1689,6 +1593,9 @@
             </m:e>
           </m:borderBox>
           <m:r>
+            <m:rPr>
+              <m:sty m:val="p"/>
+            </m:rPr>
             <w:rPr>
               <w:rFonts w:ascii="Calibri" w:hAnsi="Calibri" w:cs="Calibri"/>
             </w:rPr>
@@ -1881,25 +1788,7 @@
           <w:b/>
           <w:bCs/>
         </w:rPr>
-        <w:t xml:space="preserve">it cannot be </w:t>
-      </w:r>
-      <w:proofErr w:type="gramStart"/>
-      <w:r>
-        <w:rPr>
-          <w:rFonts w:ascii="Calibri" w:hAnsi="Calibri" w:cs="Calibri"/>
-          <w:b/>
-          <w:bCs/>
-        </w:rPr>
-        <w:t>reduce</w:t>
-      </w:r>
-      <w:proofErr w:type="gramEnd"/>
-      <w:r>
-        <w:rPr>
-          <w:rFonts w:ascii="Calibri" w:hAnsi="Calibri" w:cs="Calibri"/>
-          <w:b/>
-          <w:bCs/>
-        </w:rPr>
-        <w:t xml:space="preserve"> with a better model</w:t>
+        <w:t>it cannot be reduce with a better model</w:t>
       </w:r>
       <w:r>
         <w:rPr>
@@ -2071,25 +1960,7 @@
           <w:b/>
           <w:bCs/>
         </w:rPr>
-        <w:t>(e) Give an example of a dataset D1 with (label) noise: D1 = {</w:t>
-      </w:r>
-      <w:proofErr w:type="gramStart"/>
-      <w:r>
-        <w:rPr>
-          <w:rFonts w:ascii="Calibri" w:hAnsi="Calibri" w:cs="Calibri"/>
-          <w:b/>
-          <w:bCs/>
-        </w:rPr>
-        <w:t>. .</w:t>
-      </w:r>
-      <w:proofErr w:type="gramEnd"/>
-      <w:r>
-        <w:rPr>
-          <w:rFonts w:ascii="Calibri" w:hAnsi="Calibri" w:cs="Calibri"/>
-          <w:b/>
-          <w:bCs/>
-        </w:rPr>
-        <w:t xml:space="preserve"> </w:t>
+        <w:t xml:space="preserve">(e) Give an example of a dataset D1 with (label) noise: D1 = {. . </w:t>
       </w:r>
       <m:oMath>
         <m:m>
@@ -3469,13 +3340,7 @@
           <w:rPr>
             <w:rFonts w:ascii="Cambria Math" w:hAnsi="Cambria Math" w:cs="Calibri"/>
           </w:rPr>
-          <m:t>)</m:t>
-        </m:r>
-        <m:r>
-          <w:rPr>
-            <w:rFonts w:ascii="Cambria Math" w:hAnsi="Cambria Math" w:cs="Calibri"/>
-          </w:rPr>
-          <m:t>}</m:t>
+          <m:t>)}</m:t>
         </m:r>
       </m:oMath>
       <w:r>
@@ -4126,105 +3991,7 @@
         <w:rPr>
           <w:rFonts w:ascii="Calibri" w:hAnsi="Calibri" w:cs="Calibri"/>
         </w:rPr>
-        <w:t>D</w:t>
-      </w:r>
-      <w:proofErr w:type="gramStart"/>
-      <w:r>
-        <w:rPr>
-          <w:rFonts w:ascii="Calibri" w:hAnsi="Calibri" w:cs="Calibri"/>
-        </w:rPr>
-        <w:t>2,tr​</w:t>
-      </w:r>
-      <w:proofErr w:type="gramEnd"/>
-      <w:r>
-        <w:rPr>
-          <w:rFonts w:ascii="Calibri" w:hAnsi="Calibri" w:cs="Calibri"/>
-        </w:rPr>
-        <w:t>={(x1</w:t>
-      </w:r>
-      <w:proofErr w:type="gramStart"/>
-      <w:r>
-        <w:rPr>
-          <w:rFonts w:ascii="Calibri" w:hAnsi="Calibri" w:cs="Calibri"/>
-        </w:rPr>
-        <w:t>​,c</w:t>
-      </w:r>
-      <w:proofErr w:type="gramEnd"/>
-      <w:r>
-        <w:rPr>
-          <w:rFonts w:ascii="Calibri" w:hAnsi="Calibri" w:cs="Calibri"/>
-        </w:rPr>
-        <w:t>1​), (x2</w:t>
-      </w:r>
-      <w:proofErr w:type="gramStart"/>
-      <w:r>
-        <w:rPr>
-          <w:rFonts w:ascii="Calibri" w:hAnsi="Calibri" w:cs="Calibri"/>
-        </w:rPr>
-        <w:t>​,c</w:t>
-      </w:r>
-      <w:proofErr w:type="gramEnd"/>
-      <w:r>
-        <w:rPr>
-          <w:rFonts w:ascii="Calibri" w:hAnsi="Calibri" w:cs="Calibri"/>
-        </w:rPr>
-        <w:t>2​), (x4</w:t>
-      </w:r>
-      <w:proofErr w:type="gramStart"/>
-      <w:r>
-        <w:rPr>
-          <w:rFonts w:ascii="Calibri" w:hAnsi="Calibri" w:cs="Calibri"/>
-        </w:rPr>
-        <w:t>​,c</w:t>
-      </w:r>
-      <w:proofErr w:type="gramEnd"/>
-      <w:r>
-        <w:rPr>
-          <w:rFonts w:ascii="Calibri" w:hAnsi="Calibri" w:cs="Calibri"/>
-        </w:rPr>
-        <w:t>2​), (x9</w:t>
-      </w:r>
-      <w:proofErr w:type="gramStart"/>
-      <w:r>
-        <w:rPr>
-          <w:rFonts w:ascii="Calibri" w:hAnsi="Calibri" w:cs="Calibri"/>
-        </w:rPr>
-        <w:t>​,c</w:t>
-      </w:r>
-      <w:proofErr w:type="gramEnd"/>
-      <w:r>
-        <w:rPr>
-          <w:rFonts w:ascii="Calibri" w:hAnsi="Calibri" w:cs="Calibri"/>
-        </w:rPr>
-        <w:t>2​), (x3</w:t>
-      </w:r>
-      <w:proofErr w:type="gramStart"/>
-      <w:r>
-        <w:rPr>
-          <w:rFonts w:ascii="Calibri" w:hAnsi="Calibri" w:cs="Calibri"/>
-        </w:rPr>
-        <w:t>​,c</w:t>
-      </w:r>
-      <w:proofErr w:type="gramEnd"/>
-      <w:r>
-        <w:rPr>
-          <w:rFonts w:ascii="Calibri" w:hAnsi="Calibri" w:cs="Calibri"/>
-        </w:rPr>
-        <w:t>3​), (x8</w:t>
-      </w:r>
-      <w:proofErr w:type="gramStart"/>
-      <w:r>
-        <w:rPr>
-          <w:rFonts w:ascii="Calibri" w:hAnsi="Calibri" w:cs="Calibri"/>
-        </w:rPr>
-        <w:t>​,c</w:t>
-      </w:r>
-      <w:proofErr w:type="gramEnd"/>
-      <w:r>
-        <w:rPr>
-          <w:rFonts w:ascii="Calibri" w:hAnsi="Calibri" w:cs="Calibri"/>
-        </w:rPr>
-        <w:t>3​)}</w:t>
+        <w:t>D2,tr​={(x1​,c1​), (x2​,c2​), (x4​,c2​), (x9​,c2​), (x3​,c3​), (x8​,c3​)}</w:t>
       </w:r>
     </w:p>
     <w:p>
@@ -4304,105 +4071,7 @@
         <w:rPr>
           <w:rFonts w:ascii="Arial" w:hAnsi="Arial" w:cs="Arial"/>
         </w:rPr>
-        <w:t xml:space="preserve">Consider a sample space Omega = {o {1}, </w:t>
-      </w:r>
-      <w:proofErr w:type="gramStart"/>
-      <w:r>
-        <w:rPr>
-          <w:rFonts w:ascii="Arial" w:hAnsi="Arial" w:cs="Arial"/>
-        </w:rPr>
-        <w:t>o{</w:t>
-      </w:r>
-      <w:proofErr w:type="gramEnd"/>
-      <w:r>
-        <w:rPr>
-          <w:rFonts w:ascii="Arial" w:hAnsi="Arial" w:cs="Arial"/>
-        </w:rPr>
-        <w:t xml:space="preserve">2}, </w:t>
-      </w:r>
-      <w:proofErr w:type="gramStart"/>
-      <w:r>
-        <w:rPr>
-          <w:rFonts w:ascii="Arial" w:hAnsi="Arial" w:cs="Arial"/>
-        </w:rPr>
-        <w:t>o{</w:t>
-      </w:r>
-      <w:proofErr w:type="gramEnd"/>
-      <w:r>
-        <w:rPr>
-          <w:rFonts w:ascii="Arial" w:hAnsi="Arial" w:cs="Arial"/>
-        </w:rPr>
-        <w:t xml:space="preserve">3}, </w:t>
-      </w:r>
-      <w:proofErr w:type="gramStart"/>
-      <w:r>
-        <w:rPr>
-          <w:rFonts w:ascii="Arial" w:hAnsi="Arial" w:cs="Arial"/>
-        </w:rPr>
-        <w:t>o{</w:t>
-      </w:r>
-      <w:proofErr w:type="gramEnd"/>
-      <w:r>
-        <w:rPr>
-          <w:rFonts w:ascii="Arial" w:hAnsi="Arial" w:cs="Arial"/>
-        </w:rPr>
-        <w:t xml:space="preserve">4}, </w:t>
-      </w:r>
-      <w:proofErr w:type="gramStart"/>
-      <w:r>
-        <w:rPr>
-          <w:rFonts w:ascii="Arial" w:hAnsi="Arial" w:cs="Arial"/>
-        </w:rPr>
-        <w:t>o{</w:t>
-      </w:r>
-      <w:proofErr w:type="gramEnd"/>
-      <w:r>
-        <w:rPr>
-          <w:rFonts w:ascii="Arial" w:hAnsi="Arial" w:cs="Arial"/>
-        </w:rPr>
-        <w:t xml:space="preserve">5}, </w:t>
-      </w:r>
-      <w:proofErr w:type="gramStart"/>
-      <w:r>
-        <w:rPr>
-          <w:rFonts w:ascii="Arial" w:hAnsi="Arial" w:cs="Arial"/>
-        </w:rPr>
-        <w:t>o{</w:t>
-      </w:r>
-      <w:proofErr w:type="gramEnd"/>
-      <w:r>
-        <w:rPr>
-          <w:rFonts w:ascii="Arial" w:hAnsi="Arial" w:cs="Arial"/>
-        </w:rPr>
-        <w:t>6}} with six outcomes; i.e., each elementary event {o{</w:t>
-      </w:r>
-      <w:proofErr w:type="spellStart"/>
-      <w:r>
-        <w:rPr>
-          <w:rFonts w:ascii="Arial" w:hAnsi="Arial" w:cs="Arial"/>
-        </w:rPr>
-        <w:t>i</w:t>
-      </w:r>
-      <w:proofErr w:type="spellEnd"/>
-      <w:r>
-        <w:rPr>
-          <w:rFonts w:ascii="Arial" w:hAnsi="Arial" w:cs="Arial"/>
-        </w:rPr>
-        <w:t xml:space="preserve">}} corresponds to observing one of six distinct objects. Let X subset R ^ 2 be a feature space, C = {0, 1} be of two classes, and P be a probability measure defined on {P}. Further, let X: Omega -&gt; X and </w:t>
-      </w:r>
-      <w:proofErr w:type="gramStart"/>
-      <w:r>
-        <w:rPr>
-          <w:rFonts w:ascii="Arial" w:hAnsi="Arial" w:cs="Arial"/>
-        </w:rPr>
-        <w:t>C :</w:t>
-      </w:r>
-      <w:proofErr w:type="gramEnd"/>
-      <w:r>
-        <w:rPr>
-          <w:rFonts w:ascii="Arial" w:hAnsi="Arial" w:cs="Arial"/>
-        </w:rPr>
-        <w:t xml:space="preserve"> Omega -&gt; C be two random variables defined according to this table:</w:t>
+        <w:t>Consider a sample space Omega = {o {1}, o{2}, o{3}, o{4}, o{5}, o{6}} with six outcomes; i.e., each elementary event {o{i}} corresponds to observing one of six distinct objects. Let X subset R ^ 2 be a feature space, C = {0, 1} be of two classes, and P be a probability measure defined on {P}. Further, let X: Omega -&gt; X and C : Omega -&gt; C be two random variables defined according to this table:</w:t>
       </w:r>
     </w:p>
     <w:p>
@@ -4473,35 +4142,7 @@
         <w:rPr>
           <w:rFonts w:ascii="Arial" w:hAnsi="Arial" w:cs="Arial"/>
         </w:rPr>
-        <w:t xml:space="preserve">Specify the joint distribution function </w:t>
-      </w:r>
-      <w:proofErr w:type="gramStart"/>
-      <w:r>
-        <w:rPr>
-          <w:rFonts w:ascii="Arial" w:hAnsi="Arial" w:cs="Arial"/>
-        </w:rPr>
-        <w:t>p(</w:t>
-      </w:r>
-      <w:proofErr w:type="gramEnd"/>
-      <w:r>
-        <w:rPr>
-          <w:rFonts w:ascii="Arial" w:hAnsi="Arial" w:cs="Arial"/>
-        </w:rPr>
-        <w:t>x, c</w:t>
-      </w:r>
-      <w:proofErr w:type="gramStart"/>
-      <w:r>
-        <w:rPr>
-          <w:rFonts w:ascii="Arial" w:hAnsi="Arial" w:cs="Arial"/>
-        </w:rPr>
-        <w:t>) :</w:t>
-      </w:r>
-      <w:proofErr w:type="gramEnd"/>
-      <w:r>
-        <w:rPr>
-          <w:rFonts w:ascii="Arial" w:hAnsi="Arial" w:cs="Arial"/>
-        </w:rPr>
-        <w:t>= P (X=x, C=c) by completing this table:</w:t>
+        <w:t>Specify the joint distribution function p(x, c) := P (X=x, C=c) by completing this table:</w:t>
       </w:r>
     </w:p>
     <w:p>
@@ -4673,27 +4314,7 @@
                 <w:b/>
                 <w:bCs/>
               </w:rPr>
-              <w:t>p(</w:t>
-            </w:r>
-            <w:proofErr w:type="spellStart"/>
-            <w:proofErr w:type="gramStart"/>
-            <w:r>
-              <w:rPr>
-                <w:rFonts w:ascii="Calibri" w:hAnsi="Calibri" w:cs="Calibri"/>
-                <w:b/>
-                <w:bCs/>
-              </w:rPr>
-              <w:t>x,c</w:t>
-            </w:r>
-            <w:proofErr w:type="spellEnd"/>
-            <w:proofErr w:type="gramEnd"/>
-            <w:r>
-              <w:rPr>
-                <w:rFonts w:ascii="Calibri" w:hAnsi="Calibri" w:cs="Calibri"/>
-                <w:b/>
-                <w:bCs/>
-              </w:rPr>
-              <w:t>)</w:t>
+              <w:t>p(x,c)</w:t>
             </w:r>
           </w:p>
         </w:tc>
@@ -4728,18 +4349,8 @@
                 <w:b/>
                 <w:bCs/>
               </w:rPr>
-              <w:t>(0,</w:t>
+              <w:t>(0,0)ᵀ</w:t>
             </w:r>
-            <w:proofErr w:type="gramStart"/>
-            <w:r>
-              <w:rPr>
-                <w:rFonts w:ascii="Calibri" w:hAnsi="Calibri" w:cs="Calibri"/>
-                <w:b/>
-                <w:bCs/>
-              </w:rPr>
-              <w:t>0)ᵀ</w:t>
-            </w:r>
-            <w:proofErr w:type="gramEnd"/>
           </w:p>
         </w:tc>
         <w:tc>
@@ -4833,18 +4444,8 @@
                 <w:b/>
                 <w:bCs/>
               </w:rPr>
-              <w:t>(0,</w:t>
+              <w:t>(0,0)ᵀ</w:t>
             </w:r>
-            <w:proofErr w:type="gramStart"/>
-            <w:r>
-              <w:rPr>
-                <w:rFonts w:ascii="Calibri" w:hAnsi="Calibri" w:cs="Calibri"/>
-                <w:b/>
-                <w:bCs/>
-              </w:rPr>
-              <w:t>0)ᵀ</w:t>
-            </w:r>
-            <w:proofErr w:type="gramEnd"/>
           </w:p>
         </w:tc>
         <w:tc>
@@ -4938,18 +4539,8 @@
                 <w:b/>
                 <w:bCs/>
               </w:rPr>
-              <w:t>(0,</w:t>
+              <w:t>(0,1)ᵀ</w:t>
             </w:r>
-            <w:proofErr w:type="gramStart"/>
-            <w:r>
-              <w:rPr>
-                <w:rFonts w:ascii="Calibri" w:hAnsi="Calibri" w:cs="Calibri"/>
-                <w:b/>
-                <w:bCs/>
-              </w:rPr>
-              <w:t>1)ᵀ</w:t>
-            </w:r>
-            <w:proofErr w:type="gramEnd"/>
           </w:p>
         </w:tc>
         <w:tc>
@@ -5043,18 +4634,8 @@
                 <w:b/>
                 <w:bCs/>
               </w:rPr>
-              <w:t>(0,</w:t>
+              <w:t>(0,1)ᵀ</w:t>
             </w:r>
-            <w:proofErr w:type="gramStart"/>
-            <w:r>
-              <w:rPr>
-                <w:rFonts w:ascii="Calibri" w:hAnsi="Calibri" w:cs="Calibri"/>
-                <w:b/>
-                <w:bCs/>
-              </w:rPr>
-              <w:t>1)ᵀ</w:t>
-            </w:r>
-            <w:proofErr w:type="gramEnd"/>
           </w:p>
         </w:tc>
         <w:tc>
@@ -5148,18 +4729,8 @@
                 <w:b/>
                 <w:bCs/>
               </w:rPr>
-              <w:t>(1,</w:t>
+              <w:t>(1,0)ᵀ</w:t>
             </w:r>
-            <w:proofErr w:type="gramStart"/>
-            <w:r>
-              <w:rPr>
-                <w:rFonts w:ascii="Calibri" w:hAnsi="Calibri" w:cs="Calibri"/>
-                <w:b/>
-                <w:bCs/>
-              </w:rPr>
-              <w:t>0)ᵀ</w:t>
-            </w:r>
-            <w:proofErr w:type="gramEnd"/>
           </w:p>
         </w:tc>
         <w:tc>
@@ -5254,18 +4825,8 @@
                 <w:bCs/>
               </w:rPr>
               <w:lastRenderedPageBreak/>
-              <w:t>(1,</w:t>
+              <w:t>(1,0)ᵀ</w:t>
             </w:r>
-            <w:proofErr w:type="gramStart"/>
-            <w:r>
-              <w:rPr>
-                <w:rFonts w:ascii="Calibri" w:hAnsi="Calibri" w:cs="Calibri"/>
-                <w:b/>
-                <w:bCs/>
-              </w:rPr>
-              <w:t>0)ᵀ</w:t>
-            </w:r>
-            <w:proofErr w:type="gramEnd"/>
           </w:p>
         </w:tc>
         <w:tc>
@@ -5527,18 +5088,8 @@
                 <w:b/>
                 <w:bCs/>
               </w:rPr>
-              <w:t>(0,</w:t>
+              <w:t>(0,0)ᵀ</w:t>
             </w:r>
-            <w:proofErr w:type="gramStart"/>
-            <w:r>
-              <w:rPr>
-                <w:rFonts w:ascii="Calibri" w:hAnsi="Calibri" w:cs="Calibri"/>
-                <w:b/>
-                <w:bCs/>
-              </w:rPr>
-              <w:t>0)ᵀ</w:t>
-            </w:r>
-            <w:proofErr w:type="gramEnd"/>
           </w:p>
         </w:tc>
         <w:tc>
@@ -5600,18 +5151,8 @@
                 <w:b/>
                 <w:bCs/>
               </w:rPr>
-              <w:t>(0,</w:t>
+              <w:t>(0,1)ᵀ</w:t>
             </w:r>
-            <w:proofErr w:type="gramStart"/>
-            <w:r>
-              <w:rPr>
-                <w:rFonts w:ascii="Calibri" w:hAnsi="Calibri" w:cs="Calibri"/>
-                <w:b/>
-                <w:bCs/>
-              </w:rPr>
-              <w:t>1)ᵀ</w:t>
-            </w:r>
-            <w:proofErr w:type="gramEnd"/>
           </w:p>
         </w:tc>
         <w:tc>
@@ -5673,18 +5214,8 @@
                 <w:b/>
                 <w:bCs/>
               </w:rPr>
-              <w:t>(1,</w:t>
+              <w:t>(1,0)ᵀ</w:t>
             </w:r>
-            <w:proofErr w:type="gramStart"/>
-            <w:r>
-              <w:rPr>
-                <w:rFonts w:ascii="Calibri" w:hAnsi="Calibri" w:cs="Calibri"/>
-                <w:b/>
-                <w:bCs/>
-              </w:rPr>
-              <w:t>0)ᵀ</w:t>
-            </w:r>
-            <w:proofErr w:type="gramEnd"/>
           </w:p>
         </w:tc>
         <w:tc>
@@ -5786,23 +5317,7 @@
         <w:rPr>
           <w:rFonts w:ascii="Calibri" w:hAnsi="Calibri" w:cs="Calibri"/>
         </w:rPr>
-        <w:t>=x∑​c∑​p(</w:t>
-      </w:r>
-      <w:proofErr w:type="spellStart"/>
-      <w:proofErr w:type="gramStart"/>
-      <w:r>
-        <w:rPr>
-          <w:rFonts w:ascii="Calibri" w:hAnsi="Calibri" w:cs="Calibri"/>
-        </w:rPr>
-        <w:t>x,c</w:t>
-      </w:r>
-      <w:proofErr w:type="spellEnd"/>
-      <w:proofErr w:type="gramEnd"/>
-      <w:r>
-        <w:rPr>
-          <w:rFonts w:ascii="Calibri" w:hAnsi="Calibri" w:cs="Calibri"/>
-        </w:rPr>
-        <w:t>)</w:t>
+        <w:t>=x∑​c∑​p(x,c)</w:t>
       </w:r>
       <w:r>
         <w:rPr>
@@ -6354,9 +5869,11 @@
             <m:t>=0.3+0.1+0=0.4</m:t>
           </m:r>
           <m:r>
+            <m:rPr>
+              <m:sty m:val="p"/>
+            </m:rPr>
             <w:rPr>
               <w:rFonts w:ascii="Calibri" w:hAnsi="Calibri" w:cs="Calibri"/>
-              <w:i/>
             </w:rPr>
             <w:br/>
           </m:r>
@@ -6560,9 +6077,11 @@
             <m:t>))</m:t>
           </m:r>
           <m:r>
+            <m:rPr>
+              <m:sty m:val="p"/>
+            </m:rPr>
             <w:rPr>
               <w:rFonts w:ascii="Calibri" w:hAnsi="Calibri" w:cs="Calibri"/>
-              <w:i/>
               <w:lang w:val="de-DE"/>
             </w:rPr>
             <w:br/>
@@ -6756,21 +6275,7 @@
         <w:rPr>
           <w:rFonts w:ascii="Arial" w:hAnsi="Arial" w:cs="Arial"/>
         </w:rPr>
-        <w:t xml:space="preserve"> {</w:t>
-      </w:r>
-      <w:proofErr w:type="gramStart"/>
-      <w:r>
-        <w:rPr>
-          <w:rFonts w:ascii="Arial" w:hAnsi="Arial" w:cs="Arial"/>
-        </w:rPr>
-        <w:t>1,−</w:t>
-      </w:r>
-      <w:proofErr w:type="gramEnd"/>
-      <w:r>
-        <w:rPr>
-          <w:rFonts w:ascii="Arial" w:hAnsi="Arial" w:cs="Arial"/>
-        </w:rPr>
-        <w:t xml:space="preserve">1} is a model parameter learned from data, and π </w:t>
+        <w:t xml:space="preserve"> {1,−1} is a model parameter learned from data, and π </w:t>
       </w:r>
       <w:r>
         <w:rPr>
@@ -6782,21 +6287,7 @@
         <w:rPr>
           <w:rFonts w:ascii="Arial" w:hAnsi="Arial" w:cs="Arial"/>
         </w:rPr>
-        <w:t xml:space="preserve"> {1, </w:t>
-      </w:r>
-      <w:proofErr w:type="gramStart"/>
-      <w:r>
-        <w:rPr>
-          <w:rFonts w:ascii="Arial" w:hAnsi="Arial" w:cs="Arial"/>
-        </w:rPr>
-        <w:t>. . . ,</w:t>
-      </w:r>
-      <w:proofErr w:type="gramEnd"/>
-      <w:r>
-        <w:rPr>
-          <w:rFonts w:ascii="Arial" w:hAnsi="Arial" w:cs="Arial"/>
-        </w:rPr>
-        <w:t xml:space="preserve"> p} is a hyperparameter selected manually beforehand. During training, the parameter w is chosen according to the simple learning algorithm shown on the left:</w:t>
+        <w:t xml:space="preserve"> {1, . . . , p} is a hyperparameter selected manually beforehand. During training, the parameter w is chosen according to the simple learning algorithm shown on the left:</w:t>
       </w:r>
     </w:p>
     <w:p>
@@ -6870,22 +6361,205 @@
         <w:rPr>
           <w:rFonts w:ascii="Arial" w:hAnsi="Arial" w:cs="Arial"/>
         </w:rPr>
-        <w:t>Let the hyperparameter π be fixed at π = 1. Using the algorithm Learn given above, train a classifier y1() on all of D, and determine the training error Err(y1(</w:t>
-      </w:r>
-      <w:proofErr w:type="gramStart"/>
-      <w:r>
-        <w:rPr>
-          <w:rFonts w:ascii="Arial" w:hAnsi="Arial" w:cs="Arial"/>
-        </w:rPr>
-        <w:t>),D</w:t>
-      </w:r>
-      <w:proofErr w:type="gramEnd"/>
-      <w:r>
-        <w:rPr>
-          <w:rFonts w:ascii="Arial" w:hAnsi="Arial" w:cs="Arial"/>
-        </w:rPr>
-        <w:t>).</w:t>
-      </w:r>
+        <w:t>Let the hyperparameter π be fixed at π = 1. Using the algorithm Learn given above, train a classifier y1() on all of D, and determine the training error Err(y1(),D).</w:t>
+      </w:r>
+    </w:p>
+    <w:p>
+      <w:pPr>
+        <w:pStyle w:val="ListParagraph"/>
+        <w:spacing w:line="278" w:lineRule="auto"/>
+        <w:jc w:val="both"/>
+        <w:rPr>
+          <w:rFonts w:ascii="Arial" w:hAnsi="Arial" w:cs="Arial"/>
+        </w:rPr>
+      </w:pPr>
+    </w:p>
+    <w:p>
+      <w:pPr>
+        <w:pStyle w:val="ListParagraph"/>
+        <w:spacing w:line="278" w:lineRule="auto"/>
+        <w:rPr>
+          <w:rFonts w:ascii="Arial" w:eastAsiaTheme="minorEastAsia" w:hAnsi="Arial" w:cs="Arial"/>
+        </w:rPr>
+      </w:pPr>
+      <m:oMathPara>
+        <m:oMathParaPr>
+          <m:jc m:val="left"/>
+        </m:oMathParaPr>
+        <m:oMath>
+          <m:sSub>
+            <m:sSubPr>
+              <m:ctrlPr>
+                <w:rPr>
+                  <w:rFonts w:ascii="Cambria Math" w:hAnsi="Cambria Math" w:cs="Arial"/>
+                  <w:i/>
+                </w:rPr>
+              </m:ctrlPr>
+            </m:sSubPr>
+            <m:e>
+              <m:r>
+                <m:rPr>
+                  <m:scr m:val="script"/>
+                </m:rPr>
+                <w:rPr>
+                  <w:rFonts w:ascii="Cambria Math" w:hAnsi="Cambria Math" w:cs="Arial"/>
+                </w:rPr>
+                <m:t>L</m:t>
+              </m:r>
+            </m:e>
+            <m:sub>
+              <m:r>
+                <w:rPr>
+                  <w:rFonts w:ascii="Cambria Math" w:hAnsi="Cambria Math" w:cs="Arial"/>
+                </w:rPr>
+                <m:t>+</m:t>
+              </m:r>
+            </m:sub>
+          </m:sSub>
+          <m:r>
+            <w:rPr>
+              <w:rFonts w:ascii="Cambria Math" w:hAnsi="Cambria Math" w:cs="Arial"/>
+            </w:rPr>
+            <m:t>=4</m:t>
+          </m:r>
+          <m:r>
+            <w:rPr>
+              <w:rFonts w:ascii="Cambria Math" w:eastAsiaTheme="minorEastAsia" w:hAnsi="Cambria Math" w:cs="Arial"/>
+            </w:rPr>
+            <m:t xml:space="preserve"> ,</m:t>
+          </m:r>
+          <m:sSub>
+            <m:sSubPr>
+              <m:ctrlPr>
+                <w:rPr>
+                  <w:rFonts w:ascii="Cambria Math" w:hAnsi="Cambria Math" w:cs="Arial"/>
+                  <w:i/>
+                </w:rPr>
+              </m:ctrlPr>
+            </m:sSubPr>
+            <m:e>
+              <m:r>
+                <m:rPr>
+                  <m:scr m:val="script"/>
+                </m:rPr>
+                <w:rPr>
+                  <w:rFonts w:ascii="Cambria Math" w:hAnsi="Cambria Math" w:cs="Arial"/>
+                </w:rPr>
+                <m:t>L</m:t>
+              </m:r>
+            </m:e>
+            <m:sub>
+              <m:r>
+                <w:rPr>
+                  <w:rFonts w:ascii="Cambria Math" w:hAnsi="Cambria Math" w:cs="Arial"/>
+                </w:rPr>
+                <m:t>-</m:t>
+              </m:r>
+            </m:sub>
+          </m:sSub>
+          <m:r>
+            <w:rPr>
+              <w:rFonts w:ascii="Cambria Math" w:hAnsi="Cambria Math" w:cs="Arial"/>
+            </w:rPr>
+            <m:t xml:space="preserve">=6 ,so </m:t>
+          </m:r>
+          <m:sSub>
+            <m:sSubPr>
+              <m:ctrlPr>
+                <w:rPr>
+                  <w:rFonts w:ascii="Cambria Math" w:hAnsi="Cambria Math" w:cs="Arial"/>
+                  <w:i/>
+                </w:rPr>
+              </m:ctrlPr>
+            </m:sSubPr>
+            <m:e>
+              <m:r>
+                <m:rPr>
+                  <m:scr m:val="script"/>
+                </m:rPr>
+                <w:rPr>
+                  <w:rFonts w:ascii="Cambria Math" w:hAnsi="Cambria Math" w:cs="Arial"/>
+                </w:rPr>
+                <m:t>L</m:t>
+              </m:r>
+            </m:e>
+            <m:sub>
+              <m:r>
+                <w:rPr>
+                  <w:rFonts w:ascii="Cambria Math" w:hAnsi="Cambria Math" w:cs="Arial"/>
+                </w:rPr>
+                <m:t>+</m:t>
+              </m:r>
+            </m:sub>
+          </m:sSub>
+          <m:r>
+            <w:rPr>
+              <w:rFonts w:ascii="Cambria Math" w:hAnsi="Cambria Math" w:cs="Arial"/>
+            </w:rPr>
+            <m:t>≤</m:t>
+          </m:r>
+          <m:sSub>
+            <m:sSubPr>
+              <m:ctrlPr>
+                <w:rPr>
+                  <w:rFonts w:ascii="Cambria Math" w:hAnsi="Cambria Math" w:cs="Arial"/>
+                  <w:i/>
+                </w:rPr>
+              </m:ctrlPr>
+            </m:sSubPr>
+            <m:e>
+              <m:r>
+                <m:rPr>
+                  <m:scr m:val="script"/>
+                </m:rPr>
+                <w:rPr>
+                  <w:rFonts w:ascii="Cambria Math" w:hAnsi="Cambria Math" w:cs="Arial"/>
+                </w:rPr>
+                <m:t>L</m:t>
+              </m:r>
+            </m:e>
+            <m:sub>
+              <m:r>
+                <w:rPr>
+                  <w:rFonts w:ascii="Cambria Math" w:hAnsi="Cambria Math" w:cs="Arial"/>
+                </w:rPr>
+                <m:t>-</m:t>
+              </m:r>
+            </m:sub>
+          </m:sSub>
+          <m:r>
+            <w:rPr>
+              <w:rFonts w:ascii="Cambria Math" w:hAnsi="Cambria Math" w:cs="Arial"/>
+            </w:rPr>
+            <m:t xml:space="preserve"> ,w=1</m:t>
+          </m:r>
+        </m:oMath>
+      </m:oMathPara>
+    </w:p>
+    <w:p>
+      <w:pPr>
+        <w:pStyle w:val="ListParagraph"/>
+        <w:spacing w:line="278" w:lineRule="auto"/>
+        <w:rPr>
+          <w:rFonts w:ascii="Arial" w:hAnsi="Arial" w:cs="Arial"/>
+        </w:rPr>
+      </w:pPr>
+      <w:r>
+        <w:rPr>
+          <w:rFonts w:ascii="Arial" w:eastAsiaTheme="minorEastAsia" w:hAnsi="Arial" w:cs="Arial"/>
+        </w:rPr>
+        <w:t>Training error = 0.4</w:t>
+      </w:r>
+    </w:p>
+    <w:p>
+      <w:pPr>
+        <w:pStyle w:val="ListParagraph"/>
+        <w:spacing w:line="278" w:lineRule="auto"/>
+        <w:jc w:val="both"/>
+        <w:rPr>
+          <w:rFonts w:ascii="Arial" w:hAnsi="Arial" w:cs="Arial"/>
+        </w:rPr>
+      </w:pPr>
     </w:p>
     <w:p>
       <w:pPr>
@@ -6904,86 +6578,336 @@
         <w:rPr>
           <w:rFonts w:ascii="Arial" w:hAnsi="Arial" w:cs="Arial"/>
         </w:rPr>
-        <w:t xml:space="preserve">Let </w:t>
-      </w:r>
-      <w:proofErr w:type="spellStart"/>
-      <w:r>
-        <w:rPr>
-          <w:rFonts w:ascii="Arial" w:hAnsi="Arial" w:cs="Arial"/>
-        </w:rPr>
-        <w:t>Dtest</w:t>
-      </w:r>
-      <w:proofErr w:type="spellEnd"/>
-      <w:r>
-        <w:rPr>
-          <w:rFonts w:ascii="Arial" w:hAnsi="Arial" w:cs="Arial"/>
-        </w:rPr>
-        <w:t xml:space="preserve"> = {x8, x9, x10} be the test set. Leaving π = 1 as before, train classifier y′1 () on </w:t>
-      </w:r>
-      <w:proofErr w:type="spellStart"/>
-      <w:r>
-        <w:rPr>
-          <w:rFonts w:ascii="Arial" w:hAnsi="Arial" w:cs="Arial"/>
-        </w:rPr>
-        <w:t>Dtr</w:t>
-      </w:r>
-      <w:proofErr w:type="spellEnd"/>
-      <w:r>
-        <w:rPr>
-          <w:rFonts w:ascii="Arial" w:hAnsi="Arial" w:cs="Arial"/>
-        </w:rPr>
-        <w:t xml:space="preserve"> = D \ </w:t>
-      </w:r>
-      <w:proofErr w:type="spellStart"/>
-      <w:r>
-        <w:rPr>
-          <w:rFonts w:ascii="Arial" w:hAnsi="Arial" w:cs="Arial"/>
-        </w:rPr>
-        <w:t>Dtest</w:t>
-      </w:r>
-      <w:proofErr w:type="spellEnd"/>
-      <w:r>
-        <w:rPr>
-          <w:rFonts w:ascii="Arial" w:hAnsi="Arial" w:cs="Arial"/>
-        </w:rPr>
-        <w:t xml:space="preserve"> and determine the holdout error </w:t>
-      </w:r>
-      <w:proofErr w:type="gramStart"/>
-      <w:r>
-        <w:rPr>
-          <w:rFonts w:ascii="Arial" w:hAnsi="Arial" w:cs="Arial"/>
-        </w:rPr>
-        <w:t>Err(</w:t>
-      </w:r>
-      <w:proofErr w:type="gramEnd"/>
-      <w:r>
-        <w:rPr>
-          <w:rFonts w:ascii="Arial" w:hAnsi="Arial" w:cs="Arial"/>
-        </w:rPr>
-        <w:t>y′1 (</w:t>
-      </w:r>
-      <w:proofErr w:type="gramStart"/>
-      <w:r>
-        <w:rPr>
-          <w:rFonts w:ascii="Arial" w:hAnsi="Arial" w:cs="Arial"/>
-        </w:rPr>
-        <w:t>),</w:t>
-      </w:r>
-      <w:proofErr w:type="spellStart"/>
-      <w:r>
-        <w:rPr>
-          <w:rFonts w:ascii="Arial" w:hAnsi="Arial" w:cs="Arial"/>
-        </w:rPr>
-        <w:t>Dtest</w:t>
-      </w:r>
-      <w:proofErr w:type="spellEnd"/>
-      <w:proofErr w:type="gramEnd"/>
-      <w:r>
-        <w:rPr>
-          <w:rFonts w:ascii="Arial" w:hAnsi="Arial" w:cs="Arial"/>
-        </w:rPr>
-        <w:t xml:space="preserve"> ).</w:t>
-      </w:r>
+        <w:t>Let Dtest = {x8, x9, x10} be the test set. Leaving π = 1 as before, train classifier y′1 () on Dtr = D \ Dtest and determine the holdout error Err(y′1 (),Dtest ).</w:t>
+      </w:r>
+    </w:p>
+    <w:p>
+      <w:pPr>
+        <w:pStyle w:val="ListParagraph"/>
+        <w:spacing w:line="278" w:lineRule="auto"/>
+        <w:jc w:val="both"/>
+        <w:rPr>
+          <w:rFonts w:ascii="Arial" w:hAnsi="Arial" w:cs="Arial"/>
+        </w:rPr>
+      </w:pPr>
+    </w:p>
+    <w:p>
+      <w:pPr>
+        <w:pStyle w:val="ListParagraph"/>
+        <w:spacing w:line="278" w:lineRule="auto"/>
+        <w:jc w:val="both"/>
+        <w:rPr>
+          <w:rFonts w:ascii="Arial" w:eastAsiaTheme="minorEastAsia" w:hAnsi="Arial" w:cs="Arial"/>
+        </w:rPr>
+      </w:pPr>
+      <m:oMathPara>
+        <m:oMathParaPr>
+          <m:jc m:val="left"/>
+        </m:oMathParaPr>
+        <m:oMath>
+          <m:sSub>
+            <m:sSubPr>
+              <m:ctrlPr>
+                <w:rPr>
+                  <w:rFonts w:ascii="Cambria Math" w:hAnsi="Cambria Math" w:cs="Arial"/>
+                  <w:i/>
+                </w:rPr>
+              </m:ctrlPr>
+            </m:sSubPr>
+            <m:e>
+              <m:r>
+                <m:rPr>
+                  <m:scr m:val="script"/>
+                </m:rPr>
+                <w:rPr>
+                  <w:rFonts w:ascii="Cambria Math" w:hAnsi="Cambria Math" w:cs="Arial"/>
+                </w:rPr>
+                <m:t>L</m:t>
+              </m:r>
+            </m:e>
+            <m:sub>
+              <m:r>
+                <w:rPr>
+                  <w:rFonts w:ascii="Cambria Math" w:hAnsi="Cambria Math" w:cs="Arial"/>
+                </w:rPr>
+                <m:t>+</m:t>
+              </m:r>
+            </m:sub>
+          </m:sSub>
+          <m:r>
+            <w:rPr>
+              <w:rFonts w:ascii="Cambria Math" w:hAnsi="Cambria Math" w:cs="Arial"/>
+            </w:rPr>
+            <m:t>=4</m:t>
+          </m:r>
+          <m:r>
+            <w:rPr>
+              <w:rFonts w:ascii="Cambria Math" w:eastAsiaTheme="minorEastAsia" w:hAnsi="Cambria Math" w:cs="Arial"/>
+            </w:rPr>
+            <m:t xml:space="preserve"> ,</m:t>
+          </m:r>
+          <m:sSub>
+            <m:sSubPr>
+              <m:ctrlPr>
+                <w:rPr>
+                  <w:rFonts w:ascii="Cambria Math" w:hAnsi="Cambria Math" w:cs="Arial"/>
+                  <w:i/>
+                </w:rPr>
+              </m:ctrlPr>
+            </m:sSubPr>
+            <m:e>
+              <m:r>
+                <m:rPr>
+                  <m:scr m:val="script"/>
+                </m:rPr>
+                <w:rPr>
+                  <w:rFonts w:ascii="Cambria Math" w:hAnsi="Cambria Math" w:cs="Arial"/>
+                </w:rPr>
+                <m:t>L</m:t>
+              </m:r>
+            </m:e>
+            <m:sub>
+              <m:r>
+                <w:rPr>
+                  <w:rFonts w:ascii="Cambria Math" w:hAnsi="Cambria Math" w:cs="Arial"/>
+                </w:rPr>
+                <m:t>-</m:t>
+              </m:r>
+            </m:sub>
+          </m:sSub>
+          <m:r>
+            <w:rPr>
+              <w:rFonts w:ascii="Cambria Math" w:hAnsi="Cambria Math" w:cs="Arial"/>
+            </w:rPr>
+            <m:t xml:space="preserve">=3 ,so </m:t>
+          </m:r>
+          <m:sSub>
+            <m:sSubPr>
+              <m:ctrlPr>
+                <w:rPr>
+                  <w:rFonts w:ascii="Cambria Math" w:hAnsi="Cambria Math" w:cs="Arial"/>
+                  <w:i/>
+                </w:rPr>
+              </m:ctrlPr>
+            </m:sSubPr>
+            <m:e>
+              <m:r>
+                <m:rPr>
+                  <m:scr m:val="script"/>
+                </m:rPr>
+                <w:rPr>
+                  <w:rFonts w:ascii="Cambria Math" w:hAnsi="Cambria Math" w:cs="Arial"/>
+                </w:rPr>
+                <m:t>L</m:t>
+              </m:r>
+            </m:e>
+            <m:sub>
+              <m:r>
+                <w:rPr>
+                  <w:rFonts w:ascii="Cambria Math" w:hAnsi="Cambria Math" w:cs="Arial"/>
+                </w:rPr>
+                <m:t>+</m:t>
+              </m:r>
+            </m:sub>
+          </m:sSub>
+          <m:r>
+            <w:rPr>
+              <w:rFonts w:ascii="Cambria Math" w:hAnsi="Cambria Math" w:cs="Arial"/>
+            </w:rPr>
+            <m:t>≤</m:t>
+          </m:r>
+          <m:sSub>
+            <m:sSubPr>
+              <m:ctrlPr>
+                <w:rPr>
+                  <w:rFonts w:ascii="Cambria Math" w:hAnsi="Cambria Math" w:cs="Arial"/>
+                  <w:i/>
+                </w:rPr>
+              </m:ctrlPr>
+            </m:sSubPr>
+            <m:e>
+              <m:r>
+                <m:rPr>
+                  <m:scr m:val="script"/>
+                </m:rPr>
+                <w:rPr>
+                  <w:rFonts w:ascii="Cambria Math" w:hAnsi="Cambria Math" w:cs="Arial"/>
+                </w:rPr>
+                <m:t>L</m:t>
+              </m:r>
+            </m:e>
+            <m:sub>
+              <m:r>
+                <w:rPr>
+                  <w:rFonts w:ascii="Cambria Math" w:hAnsi="Cambria Math" w:cs="Arial"/>
+                </w:rPr>
+                <m:t>-</m:t>
+              </m:r>
+            </m:sub>
+          </m:sSub>
+          <m:r>
+            <w:rPr>
+              <w:rFonts w:ascii="Cambria Math" w:hAnsi="Cambria Math" w:cs="Arial"/>
+            </w:rPr>
+            <m:t xml:space="preserve"> ,w=-1</m:t>
+          </m:r>
+          <m:r>
+            <m:rPr>
+              <m:sty m:val="p"/>
+            </m:rPr>
+            <w:rPr>
+              <w:rFonts w:ascii="Cambria Math" w:hAnsi="Cambria Math" w:cs="Arial"/>
+            </w:rPr>
+            <w:br/>
+          </m:r>
+        </m:oMath>
+        <m:oMath>
+          <m:sSub>
+            <m:sSubPr>
+              <m:ctrlPr>
+                <w:rPr>
+                  <w:rFonts w:ascii="Cambria Math" w:eastAsiaTheme="minorEastAsia" w:hAnsi="Cambria Math" w:cs="Arial"/>
+                  <w:i/>
+                </w:rPr>
+              </m:ctrlPr>
+            </m:sSubPr>
+            <m:e>
+              <m:r>
+                <w:rPr>
+                  <w:rFonts w:ascii="Cambria Math" w:eastAsiaTheme="minorEastAsia" w:hAnsi="Cambria Math" w:cs="Arial"/>
+                </w:rPr>
+                <m:t>x</m:t>
+              </m:r>
+            </m:e>
+            <m:sub>
+              <m:r>
+                <w:rPr>
+                  <w:rFonts w:ascii="Cambria Math" w:eastAsiaTheme="minorEastAsia" w:hAnsi="Cambria Math" w:cs="Arial"/>
+                </w:rPr>
+                <m:t>8</m:t>
+              </m:r>
+            </m:sub>
+          </m:sSub>
+          <m:r>
+            <w:rPr>
+              <w:rFonts w:ascii="Cambria Math" w:eastAsiaTheme="minorEastAsia" w:hAnsi="Cambria Math" w:cs="Arial"/>
+            </w:rPr>
+            <m:t>=-1, y=1≠c=-1(error)</m:t>
+          </m:r>
+          <m:r>
+            <m:rPr>
+              <m:sty m:val="p"/>
+            </m:rPr>
+            <w:rPr>
+              <w:rFonts w:ascii="Cambria Math" w:eastAsiaTheme="minorEastAsia" w:hAnsi="Cambria Math" w:cs="Arial"/>
+            </w:rPr>
+            <w:br/>
+          </m:r>
+        </m:oMath>
+        <m:oMath>
+          <m:sSub>
+            <m:sSubPr>
+              <m:ctrlPr>
+                <w:rPr>
+                  <w:rFonts w:ascii="Cambria Math" w:eastAsiaTheme="minorEastAsia" w:hAnsi="Cambria Math" w:cs="Arial"/>
+                  <w:i/>
+                </w:rPr>
+              </m:ctrlPr>
+            </m:sSubPr>
+            <m:e>
+              <m:r>
+                <w:rPr>
+                  <w:rFonts w:ascii="Cambria Math" w:eastAsiaTheme="minorEastAsia" w:hAnsi="Cambria Math" w:cs="Arial"/>
+                </w:rPr>
+                <m:t>x</m:t>
+              </m:r>
+            </m:e>
+            <m:sub>
+              <m:r>
+                <w:rPr>
+                  <w:rFonts w:ascii="Cambria Math" w:eastAsiaTheme="minorEastAsia" w:hAnsi="Cambria Math" w:cs="Arial"/>
+                </w:rPr>
+                <m:t>9</m:t>
+              </m:r>
+            </m:sub>
+          </m:sSub>
+          <m:r>
+            <w:rPr>
+              <w:rFonts w:ascii="Cambria Math" w:eastAsiaTheme="minorEastAsia" w:hAnsi="Cambria Math" w:cs="Arial"/>
+            </w:rPr>
+            <m:t>=1, y=-1≠c=1(error)</m:t>
+          </m:r>
+          <m:r>
+            <m:rPr>
+              <m:sty m:val="p"/>
+            </m:rPr>
+            <w:rPr>
+              <w:rFonts w:ascii="Cambria Math" w:eastAsiaTheme="minorEastAsia" w:hAnsi="Cambria Math" w:cs="Arial"/>
+            </w:rPr>
+            <w:br/>
+          </m:r>
+        </m:oMath>
+        <m:oMath>
+          <m:sSub>
+            <m:sSubPr>
+              <m:ctrlPr>
+                <w:rPr>
+                  <w:rFonts w:ascii="Cambria Math" w:eastAsiaTheme="minorEastAsia" w:hAnsi="Cambria Math" w:cs="Arial"/>
+                  <w:i/>
+                </w:rPr>
+              </m:ctrlPr>
+            </m:sSubPr>
+            <m:e>
+              <m:r>
+                <w:rPr>
+                  <w:rFonts w:ascii="Cambria Math" w:eastAsiaTheme="minorEastAsia" w:hAnsi="Cambria Math" w:cs="Arial"/>
+                </w:rPr>
+                <m:t>x</m:t>
+              </m:r>
+            </m:e>
+            <m:sub>
+              <m:r>
+                <w:rPr>
+                  <w:rFonts w:ascii="Cambria Math" w:eastAsiaTheme="minorEastAsia" w:hAnsi="Cambria Math" w:cs="Arial"/>
+                </w:rPr>
+                <m:t>10</m:t>
+              </m:r>
+            </m:sub>
+          </m:sSub>
+          <m:r>
+            <w:rPr>
+              <w:rFonts w:ascii="Cambria Math" w:eastAsiaTheme="minorEastAsia" w:hAnsi="Cambria Math" w:cs="Arial"/>
+            </w:rPr>
+            <m:t>=1, y=-1≠c=1(error)</m:t>
+          </m:r>
+        </m:oMath>
+      </m:oMathPara>
+    </w:p>
+    <w:p>
+      <w:pPr>
+        <w:pStyle w:val="ListParagraph"/>
+        <w:spacing w:line="278" w:lineRule="auto"/>
+        <w:jc w:val="both"/>
+        <w:rPr>
+          <w:rFonts w:ascii="Arial" w:eastAsiaTheme="minorEastAsia" w:hAnsi="Arial" w:cs="Arial"/>
+        </w:rPr>
+      </w:pPr>
+      <w:r>
+        <w:rPr>
+          <w:rFonts w:ascii="Arial" w:eastAsiaTheme="minorEastAsia" w:hAnsi="Arial" w:cs="Arial"/>
+        </w:rPr>
+        <w:t>Holdout error = 1</w:t>
+      </w:r>
+    </w:p>
+    <w:p>
+      <w:pPr>
+        <w:pStyle w:val="ListParagraph"/>
+        <w:spacing w:line="278" w:lineRule="auto"/>
+        <w:jc w:val="both"/>
+        <w:rPr>
+          <w:rFonts w:ascii="Arial" w:hAnsi="Arial" w:cs="Arial"/>
+        </w:rPr>
+      </w:pPr>
     </w:p>
     <w:p>
       <w:pPr>
@@ -7002,35 +6926,7 @@
         <w:rPr>
           <w:rFonts w:ascii="Arial" w:hAnsi="Arial" w:cs="Arial"/>
         </w:rPr>
-        <w:t xml:space="preserve">Let </w:t>
-      </w:r>
-      <w:proofErr w:type="spellStart"/>
-      <w:r>
-        <w:rPr>
-          <w:rFonts w:ascii="Arial" w:hAnsi="Arial" w:cs="Arial"/>
-        </w:rPr>
-        <w:t>Dval</w:t>
-      </w:r>
-      <w:proofErr w:type="spellEnd"/>
-      <w:r>
-        <w:rPr>
-          <w:rFonts w:ascii="Arial" w:hAnsi="Arial" w:cs="Arial"/>
-        </w:rPr>
-        <w:t xml:space="preserve"> 1 = {x1, x2, x3, x4} and </w:t>
-      </w:r>
-      <w:proofErr w:type="spellStart"/>
-      <w:r>
-        <w:rPr>
-          <w:rFonts w:ascii="Arial" w:hAnsi="Arial" w:cs="Arial"/>
-        </w:rPr>
-        <w:t>Dval</w:t>
-      </w:r>
-      <w:proofErr w:type="spellEnd"/>
-      <w:r>
-        <w:rPr>
-          <w:rFonts w:ascii="Arial" w:hAnsi="Arial" w:cs="Arial"/>
-        </w:rPr>
-        <w:t xml:space="preserve"> 2 = {x5, x6, x7} be the sets used for model selection with k = 2 validation sets (see slides). Determine π</w:t>
+        <w:t>Let Dval 1 = {x1, x2, x3, x4} and Dval 2 = {x5, x6, x7} be the sets used for model selection with k = 2 validation sets (see slides). Determine π</w:t>
       </w:r>
       <w:r>
         <w:rPr>
@@ -7044,7 +6940,6 @@
         </w:rPr>
         <w:t>, and then determine the holdout error for yπ</w:t>
       </w:r>
-      <w:proofErr w:type="gramStart"/>
       <w:r>
         <w:rPr>
           <w:rFonts w:ascii="Cambria Math" w:hAnsi="Cambria Math" w:cs="Cambria Math"/>
@@ -7055,14 +6950,505 @@
         <w:rPr>
           <w:rFonts w:ascii="Arial" w:hAnsi="Arial" w:cs="Arial"/>
         </w:rPr>
-        <w:t>(</w:t>
-      </w:r>
-      <w:proofErr w:type="gramEnd"/>
-      <w:r>
-        <w:rPr>
-          <w:rFonts w:ascii="Arial" w:hAnsi="Arial" w:cs="Arial"/>
-        </w:rPr>
-        <w:t xml:space="preserve">). </w:t>
+        <w:t xml:space="preserve">(). </w:t>
+      </w:r>
+    </w:p>
+    <w:p>
+      <w:pPr>
+        <w:pStyle w:val="ListParagraph"/>
+        <w:spacing w:line="278" w:lineRule="auto"/>
+        <w:jc w:val="both"/>
+        <w:rPr>
+          <w:rFonts w:ascii="Arial" w:hAnsi="Arial" w:cs="Arial"/>
+        </w:rPr>
+      </w:pPr>
+    </w:p>
+    <w:p>
+      <w:pPr>
+        <w:pStyle w:val="ListParagraph"/>
+        <w:numPr>
+          <w:ilvl w:val="0"/>
+          <w:numId w:val="39"/>
+        </w:numPr>
+        <w:spacing w:line="278" w:lineRule="auto"/>
+        <w:jc w:val="both"/>
+        <w:rPr>
+          <w:rFonts w:ascii="Arial" w:hAnsi="Arial" w:cs="Arial"/>
+        </w:rPr>
+      </w:pPr>
+      <w:r>
+        <w:rPr>
+          <w:rFonts w:ascii="Arial" w:hAnsi="Arial" w:cs="Arial"/>
+        </w:rPr>
+        <w:t>π=1</w:t>
+      </w:r>
+    </w:p>
+    <w:p>
+      <w:pPr>
+        <w:pStyle w:val="ListParagraph"/>
+        <w:spacing w:line="278" w:lineRule="auto"/>
+        <w:ind w:left="1440"/>
+        <w:jc w:val="both"/>
+        <w:rPr>
+          <w:rFonts w:ascii="Arial" w:hAnsi="Arial" w:cs="Arial"/>
+        </w:rPr>
+      </w:pPr>
+      <w:r>
+        <w:rPr>
+          <w:rFonts w:ascii="Arial" w:hAnsi="Arial" w:cs="Arial"/>
+        </w:rPr>
+        <w:t>train: 5-7, validate: 1-4</w:t>
+      </w:r>
+    </w:p>
+    <w:p>
+      <w:pPr>
+        <w:pStyle w:val="ListParagraph"/>
+        <w:spacing w:line="278" w:lineRule="auto"/>
+        <w:ind w:left="1440"/>
+        <w:jc w:val="both"/>
+        <w:rPr>
+          <w:rFonts w:ascii="Arial" w:hAnsi="Arial" w:cs="Arial"/>
+        </w:rPr>
+      </w:pPr>
+      <w:r>
+        <w:rPr>
+          <w:rFonts w:ascii="Arial" w:hAnsi="Arial" w:cs="Arial"/>
+        </w:rPr>
+        <w:t>w=-1, 0 errors.</w:t>
+      </w:r>
+    </w:p>
+    <w:p>
+      <w:pPr>
+        <w:pStyle w:val="ListParagraph"/>
+        <w:spacing w:line="278" w:lineRule="auto"/>
+        <w:ind w:left="1440"/>
+        <w:jc w:val="both"/>
+        <w:rPr>
+          <w:rFonts w:ascii="Arial" w:hAnsi="Arial" w:cs="Arial"/>
+        </w:rPr>
+      </w:pPr>
+      <w:r>
+        <w:rPr>
+          <w:rFonts w:ascii="Arial" w:hAnsi="Arial" w:cs="Arial"/>
+        </w:rPr>
+        <w:t>Validate 3 wrong of 4</w:t>
+      </w:r>
+    </w:p>
+    <w:p>
+      <w:pPr>
+        <w:pStyle w:val="ListParagraph"/>
+        <w:spacing w:line="278" w:lineRule="auto"/>
+        <w:ind w:left="1440"/>
+        <w:jc w:val="both"/>
+        <w:rPr>
+          <w:rFonts w:ascii="Arial" w:hAnsi="Arial" w:cs="Arial"/>
+        </w:rPr>
+      </w:pPr>
+      <w:r>
+        <w:rPr>
+          <w:rFonts w:ascii="Arial" w:hAnsi="Arial" w:cs="Arial"/>
+        </w:rPr>
+        <w:t>Holdout error =  0.75</w:t>
+      </w:r>
+    </w:p>
+    <w:p>
+      <w:pPr>
+        <w:pStyle w:val="ListParagraph"/>
+        <w:spacing w:line="278" w:lineRule="auto"/>
+        <w:ind w:left="1440"/>
+        <w:jc w:val="both"/>
+        <w:rPr>
+          <w:rFonts w:ascii="Arial" w:hAnsi="Arial" w:cs="Arial"/>
+        </w:rPr>
+      </w:pPr>
+    </w:p>
+    <w:p>
+      <w:pPr>
+        <w:pStyle w:val="ListParagraph"/>
+        <w:spacing w:line="278" w:lineRule="auto"/>
+        <w:ind w:left="1440"/>
+        <w:jc w:val="both"/>
+        <w:rPr>
+          <w:rFonts w:ascii="Arial" w:hAnsi="Arial" w:cs="Arial"/>
+        </w:rPr>
+      </w:pPr>
+      <w:r>
+        <w:rPr>
+          <w:rFonts w:ascii="Arial" w:hAnsi="Arial" w:cs="Arial"/>
+        </w:rPr>
+        <w:t>train: 1-4, validate: 5-7</w:t>
+      </w:r>
+    </w:p>
+    <w:p>
+      <w:pPr>
+        <w:pStyle w:val="ListParagraph"/>
+        <w:spacing w:line="278" w:lineRule="auto"/>
+        <w:ind w:left="1440"/>
+        <w:jc w:val="both"/>
+        <w:rPr>
+          <w:rFonts w:ascii="Arial" w:hAnsi="Arial" w:cs="Arial"/>
+        </w:rPr>
+      </w:pPr>
+      <w:r>
+        <w:rPr>
+          <w:rFonts w:ascii="Arial" w:hAnsi="Arial" w:cs="Arial"/>
+        </w:rPr>
+        <w:t>w=1, 1 errors.</w:t>
+      </w:r>
+    </w:p>
+    <w:p>
+      <w:pPr>
+        <w:pStyle w:val="ListParagraph"/>
+        <w:spacing w:line="278" w:lineRule="auto"/>
+        <w:ind w:left="1440"/>
+        <w:jc w:val="both"/>
+        <w:rPr>
+          <w:rFonts w:ascii="Arial" w:hAnsi="Arial" w:cs="Arial"/>
+        </w:rPr>
+      </w:pPr>
+      <w:r>
+        <w:rPr>
+          <w:rFonts w:ascii="Arial" w:hAnsi="Arial" w:cs="Arial"/>
+        </w:rPr>
+        <w:t>Validate 3 wrong of 3</w:t>
+      </w:r>
+    </w:p>
+    <w:p>
+      <w:pPr>
+        <w:pStyle w:val="ListParagraph"/>
+        <w:spacing w:line="278" w:lineRule="auto"/>
+        <w:ind w:left="1440"/>
+        <w:jc w:val="both"/>
+        <w:rPr>
+          <w:rFonts w:ascii="Arial" w:hAnsi="Arial" w:cs="Arial"/>
+        </w:rPr>
+      </w:pPr>
+      <w:r>
+        <w:rPr>
+          <w:rFonts w:ascii="Arial" w:hAnsi="Arial" w:cs="Arial"/>
+        </w:rPr>
+        <w:t>Holdout error =  1</w:t>
+      </w:r>
+    </w:p>
+    <w:p>
+      <w:pPr>
+        <w:pStyle w:val="ListParagraph"/>
+        <w:spacing w:line="278" w:lineRule="auto"/>
+        <w:ind w:left="1440"/>
+        <w:jc w:val="both"/>
+        <w:rPr>
+          <w:rFonts w:ascii="Arial" w:hAnsi="Arial" w:cs="Arial"/>
+        </w:rPr>
+      </w:pPr>
+    </w:p>
+    <w:p>
+      <w:pPr>
+        <w:pStyle w:val="ListParagraph"/>
+        <w:spacing w:line="278" w:lineRule="auto"/>
+        <w:ind w:left="1440"/>
+        <w:jc w:val="both"/>
+        <w:rPr>
+          <w:rFonts w:ascii="Arial" w:hAnsi="Arial" w:cs="Arial"/>
+        </w:rPr>
+      </w:pPr>
+      <w:r>
+        <w:rPr>
+          <w:rFonts w:ascii="Arial" w:hAnsi="Arial" w:cs="Arial"/>
+        </w:rPr>
+        <w:t>Average error = (0.75+1)/2 = 0.875</w:t>
+      </w:r>
+    </w:p>
+    <w:p>
+      <w:pPr>
+        <w:pStyle w:val="ListParagraph"/>
+        <w:spacing w:line="278" w:lineRule="auto"/>
+        <w:ind w:left="1440"/>
+        <w:jc w:val="both"/>
+        <w:rPr>
+          <w:rFonts w:ascii="Arial" w:hAnsi="Arial" w:cs="Arial"/>
+        </w:rPr>
+      </w:pPr>
+    </w:p>
+    <w:p>
+      <w:pPr>
+        <w:pStyle w:val="ListParagraph"/>
+        <w:numPr>
+          <w:ilvl w:val="0"/>
+          <w:numId w:val="39"/>
+        </w:numPr>
+        <w:spacing w:line="278" w:lineRule="auto"/>
+        <w:jc w:val="both"/>
+        <w:rPr>
+          <w:rFonts w:ascii="Arial" w:hAnsi="Arial" w:cs="Arial"/>
+        </w:rPr>
+      </w:pPr>
+      <w:r>
+        <w:rPr>
+          <w:rFonts w:ascii="Arial" w:hAnsi="Arial" w:cs="Arial"/>
+        </w:rPr>
+        <w:t>π=2</w:t>
+      </w:r>
+    </w:p>
+    <w:p>
+      <w:pPr>
+        <w:pStyle w:val="ListParagraph"/>
+        <w:spacing w:line="278" w:lineRule="auto"/>
+        <w:ind w:left="1440"/>
+        <w:jc w:val="both"/>
+        <w:rPr>
+          <w:rFonts w:ascii="Arial" w:hAnsi="Arial" w:cs="Arial"/>
+        </w:rPr>
+      </w:pPr>
+      <w:r>
+        <w:rPr>
+          <w:rFonts w:ascii="Arial" w:hAnsi="Arial" w:cs="Arial"/>
+        </w:rPr>
+        <w:t>train: 5-7, validate: 1-4</w:t>
+      </w:r>
+    </w:p>
+    <w:p>
+      <w:pPr>
+        <w:pStyle w:val="ListParagraph"/>
+        <w:spacing w:line="278" w:lineRule="auto"/>
+        <w:ind w:left="1440"/>
+        <w:jc w:val="both"/>
+        <w:rPr>
+          <w:rFonts w:ascii="Arial" w:hAnsi="Arial" w:cs="Arial"/>
+        </w:rPr>
+      </w:pPr>
+      <w:r>
+        <w:rPr>
+          <w:rFonts w:ascii="Arial" w:hAnsi="Arial" w:cs="Arial"/>
+        </w:rPr>
+        <w:t>w=-1, 1 errors.</w:t>
+      </w:r>
+    </w:p>
+    <w:p>
+      <w:pPr>
+        <w:pStyle w:val="ListParagraph"/>
+        <w:spacing w:line="278" w:lineRule="auto"/>
+        <w:ind w:left="1440"/>
+        <w:jc w:val="both"/>
+        <w:rPr>
+          <w:rFonts w:ascii="Arial" w:hAnsi="Arial" w:cs="Arial"/>
+        </w:rPr>
+      </w:pPr>
+      <w:r>
+        <w:rPr>
+          <w:rFonts w:ascii="Arial" w:hAnsi="Arial" w:cs="Arial"/>
+        </w:rPr>
+        <w:t>Validate 2 wrong of 4</w:t>
+      </w:r>
+    </w:p>
+    <w:p>
+      <w:pPr>
+        <w:pStyle w:val="ListParagraph"/>
+        <w:spacing w:line="278" w:lineRule="auto"/>
+        <w:ind w:left="1440"/>
+        <w:jc w:val="both"/>
+        <w:rPr>
+          <w:rFonts w:ascii="Arial" w:hAnsi="Arial" w:cs="Arial"/>
+        </w:rPr>
+      </w:pPr>
+      <w:r>
+        <w:rPr>
+          <w:rFonts w:ascii="Arial" w:hAnsi="Arial" w:cs="Arial"/>
+        </w:rPr>
+        <w:t>Holdout error =  0.5</w:t>
+      </w:r>
+    </w:p>
+    <w:p>
+      <w:pPr>
+        <w:pStyle w:val="ListParagraph"/>
+        <w:spacing w:line="278" w:lineRule="auto"/>
+        <w:ind w:left="1440"/>
+        <w:jc w:val="both"/>
+        <w:rPr>
+          <w:rFonts w:ascii="Arial" w:hAnsi="Arial" w:cs="Arial"/>
+        </w:rPr>
+      </w:pPr>
+    </w:p>
+    <w:p>
+      <w:pPr>
+        <w:pStyle w:val="ListParagraph"/>
+        <w:spacing w:line="278" w:lineRule="auto"/>
+        <w:ind w:left="1440"/>
+        <w:jc w:val="both"/>
+        <w:rPr>
+          <w:rFonts w:ascii="Arial" w:hAnsi="Arial" w:cs="Arial"/>
+        </w:rPr>
+      </w:pPr>
+      <w:r>
+        <w:rPr>
+          <w:rFonts w:ascii="Arial" w:hAnsi="Arial" w:cs="Arial"/>
+        </w:rPr>
+        <w:t>train: 1-4, validate: 5-7</w:t>
+      </w:r>
+    </w:p>
+    <w:p>
+      <w:pPr>
+        <w:pStyle w:val="ListParagraph"/>
+        <w:spacing w:line="278" w:lineRule="auto"/>
+        <w:ind w:left="1440"/>
+        <w:jc w:val="both"/>
+        <w:rPr>
+          <w:rFonts w:ascii="Arial" w:hAnsi="Arial" w:cs="Arial"/>
+        </w:rPr>
+      </w:pPr>
+      <w:r>
+        <w:rPr>
+          <w:rFonts w:ascii="Arial" w:hAnsi="Arial" w:cs="Arial"/>
+        </w:rPr>
+        <w:t>w=1, 2 errors.</w:t>
+      </w:r>
+    </w:p>
+    <w:p>
+      <w:pPr>
+        <w:pStyle w:val="ListParagraph"/>
+        <w:spacing w:line="278" w:lineRule="auto"/>
+        <w:ind w:left="1440"/>
+        <w:jc w:val="both"/>
+        <w:rPr>
+          <w:rFonts w:ascii="Arial" w:hAnsi="Arial" w:cs="Arial"/>
+        </w:rPr>
+      </w:pPr>
+      <w:r>
+        <w:rPr>
+          <w:rFonts w:ascii="Arial" w:hAnsi="Arial" w:cs="Arial"/>
+        </w:rPr>
+        <w:t>Validate 1 wrong of 3</w:t>
+      </w:r>
+    </w:p>
+    <w:p>
+      <w:pPr>
+        <w:pStyle w:val="ListParagraph"/>
+        <w:spacing w:line="278" w:lineRule="auto"/>
+        <w:ind w:left="1440"/>
+        <w:jc w:val="both"/>
+        <w:rPr>
+          <w:rFonts w:ascii="Arial" w:hAnsi="Arial" w:cs="Arial"/>
+        </w:rPr>
+      </w:pPr>
+      <w:r>
+        <w:rPr>
+          <w:rFonts w:ascii="Arial" w:hAnsi="Arial" w:cs="Arial"/>
+        </w:rPr>
+        <w:t>Holdout error =  0.333</w:t>
+      </w:r>
+    </w:p>
+    <w:p>
+      <w:pPr>
+        <w:pStyle w:val="ListParagraph"/>
+        <w:spacing w:line="278" w:lineRule="auto"/>
+        <w:ind w:left="1440"/>
+        <w:jc w:val="both"/>
+        <w:rPr>
+          <w:rFonts w:ascii="Arial" w:hAnsi="Arial" w:cs="Arial"/>
+        </w:rPr>
+      </w:pPr>
+    </w:p>
+    <w:p>
+      <w:pPr>
+        <w:pStyle w:val="ListParagraph"/>
+        <w:spacing w:line="278" w:lineRule="auto"/>
+        <w:ind w:left="1440"/>
+        <w:jc w:val="both"/>
+        <w:rPr>
+          <w:rFonts w:ascii="Arial" w:hAnsi="Arial" w:cs="Arial"/>
+        </w:rPr>
+      </w:pPr>
+      <w:r>
+        <w:rPr>
+          <w:rFonts w:ascii="Arial" w:hAnsi="Arial" w:cs="Arial"/>
+        </w:rPr>
+        <w:t>Average error = (0.5+0.333)/2 = 0.416</w:t>
+      </w:r>
+    </w:p>
+    <w:p>
+      <w:pPr>
+        <w:pStyle w:val="ListParagraph"/>
+        <w:spacing w:line="278" w:lineRule="auto"/>
+        <w:ind w:left="1440"/>
+        <w:jc w:val="both"/>
+        <w:rPr>
+          <w:rFonts w:ascii="Arial" w:hAnsi="Arial" w:cs="Arial"/>
+        </w:rPr>
+      </w:pPr>
+    </w:p>
+    <w:p>
+      <w:pPr>
+        <w:pStyle w:val="ListParagraph"/>
+        <w:numPr>
+          <w:ilvl w:val="0"/>
+          <w:numId w:val="39"/>
+        </w:numPr>
+        <w:spacing w:line="278" w:lineRule="auto"/>
+        <w:jc w:val="both"/>
+        <w:rPr>
+          <w:rFonts w:ascii="Arial" w:hAnsi="Arial" w:cs="Arial"/>
+        </w:rPr>
+      </w:pPr>
+      <w:r>
+        <w:rPr>
+          <w:rFonts w:ascii="Arial" w:hAnsi="Arial" w:cs="Arial"/>
+        </w:rPr>
+        <w:t>Selecting π=2</w:t>
+      </w:r>
+    </w:p>
+    <w:p>
+      <w:pPr>
+        <w:pStyle w:val="ListParagraph"/>
+        <w:spacing w:line="278" w:lineRule="auto"/>
+        <w:ind w:left="1440"/>
+        <w:jc w:val="both"/>
+        <w:rPr>
+          <w:rFonts w:ascii="Arial" w:hAnsi="Arial" w:cs="Arial"/>
+        </w:rPr>
+      </w:pPr>
+    </w:p>
+    <w:p>
+      <w:pPr>
+        <w:pStyle w:val="ListParagraph"/>
+        <w:numPr>
+          <w:ilvl w:val="0"/>
+          <w:numId w:val="39"/>
+        </w:numPr>
+        <w:spacing w:line="278" w:lineRule="auto"/>
+        <w:jc w:val="both"/>
+        <w:rPr>
+          <w:rFonts w:ascii="Arial" w:hAnsi="Arial" w:cs="Arial"/>
+        </w:rPr>
+      </w:pPr>
+      <w:r>
+        <w:rPr>
+          <w:rFonts w:ascii="Arial" w:hAnsi="Arial" w:cs="Arial"/>
+        </w:rPr>
+        <w:t>On all 7 points w = 1, 3 errors</w:t>
+      </w:r>
+    </w:p>
+    <w:p>
+      <w:pPr>
+        <w:pStyle w:val="ListParagraph"/>
+        <w:rPr>
+          <w:rFonts w:ascii="Arial" w:hAnsi="Arial" w:cs="Arial"/>
+        </w:rPr>
+      </w:pPr>
+    </w:p>
+    <w:p>
+      <w:pPr>
+        <w:pStyle w:val="ListParagraph"/>
+        <w:spacing w:line="278" w:lineRule="auto"/>
+        <w:ind w:left="1440"/>
+        <w:jc w:val="both"/>
+        <w:rPr>
+          <w:rFonts w:ascii="Arial" w:hAnsi="Arial" w:cs="Arial"/>
+        </w:rPr>
+      </w:pPr>
+      <w:r>
+        <w:rPr>
+          <w:rFonts w:ascii="Arial" w:hAnsi="Arial" w:cs="Arial"/>
+        </w:rPr>
+        <w:t>Holdout error on x8, x9, x10 is 1/3 = 0.333</w:t>
       </w:r>
     </w:p>
     <w:p>
@@ -7127,21 +7513,7 @@
         <w:rPr>
           <w:rFonts w:ascii="Arial" w:hAnsi="Arial" w:cs="Arial"/>
         </w:rPr>
-        <w:t xml:space="preserve">Consider the binary classification scenario of spam mail detection with two classes: mail is spam (c = </w:t>
-      </w:r>
-      <w:proofErr w:type="gramStart"/>
-      <w:r>
-        <w:rPr>
-          <w:rFonts w:ascii="Arial" w:hAnsi="Arial" w:cs="Arial"/>
-        </w:rPr>
-        <w:t>1,“</w:t>
-      </w:r>
-      <w:proofErr w:type="gramEnd"/>
-      <w:r>
-        <w:rPr>
-          <w:rFonts w:ascii="Arial" w:hAnsi="Arial" w:cs="Arial"/>
-        </w:rPr>
-        <w:t>positive”) and mail is not spam (c = 0 “negative”).</w:t>
+        <w:t>Consider the binary classification scenario of spam mail detection with two classes: mail is spam (c = 1,“positive”) and mail is not spam (c = 0 “negative”).</w:t>
       </w:r>
     </w:p>
     <w:p>
@@ -7212,7 +7584,6 @@
           <w:b/>
           <w:bCs/>
         </w:rPr>
-        <w:lastRenderedPageBreak/>
         <w:t>False Positive:</w:t>
       </w:r>
       <w:r>
@@ -7248,6 +7619,7 @@
           <w:b/>
           <w:bCs/>
         </w:rPr>
+        <w:lastRenderedPageBreak/>
         <w:t xml:space="preserve">False Negative: </w:t>
       </w:r>
       <w:r>
@@ -7304,33 +7676,11 @@
         </w:rPr>
         <w:t xml:space="preserve"> </w:t>
       </w:r>
-      <w:proofErr w:type="gramStart"/>
-      <w:r>
-        <w:rPr>
-          <w:rFonts w:ascii="Arial" w:hAnsi="Arial" w:cs="Arial"/>
-        </w:rPr>
-        <w:t>P(</w:t>
-      </w:r>
-      <w:proofErr w:type="gramEnd"/>
-      <w:r>
-        <w:rPr>
-          <w:rFonts w:ascii="Arial" w:hAnsi="Arial" w:cs="Arial"/>
-        </w:rPr>
-        <w:t xml:space="preserve">C = 0) = </w:t>
-      </w:r>
-      <w:proofErr w:type="gramStart"/>
-      <w:r>
-        <w:rPr>
-          <w:rFonts w:ascii="Arial" w:hAnsi="Arial" w:cs="Arial"/>
-        </w:rPr>
-        <w:t>P(</w:t>
-      </w:r>
-      <w:proofErr w:type="gramEnd"/>
-      <w:r>
-        <w:rPr>
-          <w:rFonts w:ascii="Arial" w:hAnsi="Arial" w:cs="Arial"/>
-        </w:rPr>
-        <w:t>C = 1) = 0.5. Calculate the (expected) false positive rate and true positive rate foreach of these classifiers:</w:t>
+      <w:r>
+        <w:rPr>
+          <w:rFonts w:ascii="Arial" w:hAnsi="Arial" w:cs="Arial"/>
+        </w:rPr>
+        <w:t>P(C = 0) = P(C = 1) = 0.5. Calculate the (expected) false positive rate and true positive rate foreach of these classifiers:</w:t>
       </w:r>
     </w:p>
     <w:tbl>
@@ -8474,21 +8824,7 @@
         <w:rPr>
           <w:rFonts w:ascii="Arial" w:hAnsi="Arial" w:cs="Arial"/>
         </w:rPr>
-        <w:t xml:space="preserve">Now assume the plot on the </w:t>
-      </w:r>
-      <w:proofErr w:type="gramStart"/>
-      <w:r>
-        <w:rPr>
-          <w:rFonts w:ascii="Arial" w:hAnsi="Arial" w:cs="Arial"/>
-        </w:rPr>
-        <w:t>left hand</w:t>
-      </w:r>
-      <w:proofErr w:type="gramEnd"/>
-      <w:r>
-        <w:rPr>
-          <w:rFonts w:ascii="Arial" w:hAnsi="Arial" w:cs="Arial"/>
-        </w:rPr>
-        <w:t xml:space="preserve"> side shows D with spam examples (c = 1) represented as +</w:t>
+        <w:t>Now assume the plot on the left hand side shows D with spam examples (c = 1) represented as +</w:t>
       </w:r>
       <w:r>
         <w:rPr>
@@ -8625,21 +8961,7 @@
         <w:rPr>
           <w:rFonts w:ascii="Arial" w:hAnsi="Arial" w:cs="Arial"/>
         </w:rPr>
-        <w:t xml:space="preserve">rate / true positive rate scatter plot (empty plot on the </w:t>
-      </w:r>
-      <w:proofErr w:type="gramStart"/>
-      <w:r>
-        <w:rPr>
-          <w:rFonts w:ascii="Arial" w:hAnsi="Arial" w:cs="Arial"/>
-        </w:rPr>
-        <w:t>right hand</w:t>
-      </w:r>
-      <w:proofErr w:type="gramEnd"/>
-      <w:r>
-        <w:rPr>
-          <w:rFonts w:ascii="Arial" w:hAnsi="Arial" w:cs="Arial"/>
-        </w:rPr>
-        <w:t xml:space="preserve"> side), which is known as receiver</w:t>
+        <w:t>rate / true positive rate scatter plot (empty plot on the right hand side), which is known as receiver</w:t>
       </w:r>
       <w:r>
         <w:rPr>
@@ -10665,21 +10987,7 @@
         <w:rPr>
           <w:rFonts w:ascii="Arial" w:hAnsi="Arial" w:cs="Arial"/>
         </w:rPr>
-        <w:t xml:space="preserve">This table describes four electric cars by their battery age, total </w:t>
-      </w:r>
-      <w:proofErr w:type="spellStart"/>
-      <w:r>
-        <w:rPr>
-          <w:rFonts w:ascii="Arial" w:hAnsi="Arial" w:cs="Arial"/>
-        </w:rPr>
-        <w:t>kilometers</w:t>
-      </w:r>
-      <w:proofErr w:type="spellEnd"/>
-      <w:r>
-        <w:rPr>
-          <w:rFonts w:ascii="Arial" w:hAnsi="Arial" w:cs="Arial"/>
-        </w:rPr>
-        <w:t xml:space="preserve"> driven, and remaining battery</w:t>
+        <w:t>This table describes four electric cars by their battery age, total kilometers driven, and remaining battery</w:t>
       </w:r>
       <w:r>
         <w:rPr>
@@ -10745,6 +11053,28 @@
     </w:p>
     <w:p>
       <w:pPr>
+        <w:jc w:val="both"/>
+        <w:rPr>
+          <w:rFonts w:ascii="Arial" w:hAnsi="Arial" w:cs="Arial"/>
+        </w:rPr>
+      </w:pPr>
+    </w:p>
+    <w:p>
+      <w:pPr>
+        <w:jc w:val="both"/>
+        <w:rPr>
+          <w:rFonts w:ascii="Arial" w:hAnsi="Arial" w:cs="Arial"/>
+        </w:rPr>
+      </w:pPr>
+      <w:r>
+        <w:rPr>
+          <w:rFonts w:ascii="Arial" w:hAnsi="Arial" w:cs="Arial"/>
+        </w:rPr>
+        <w:t>Calculations done in the excel file: exercise 5.xlsx</w:t>
+      </w:r>
+    </w:p>
+    <w:p>
+      <w:pPr>
         <w:pStyle w:val="ListParagraph"/>
         <w:numPr>
           <w:ilvl w:val="0"/>
@@ -10759,21 +11089,8 @@
         <w:rPr>
           <w:rFonts w:ascii="Arial" w:hAnsi="Arial" w:cs="Arial"/>
         </w:rPr>
-        <w:t xml:space="preserve">Determine the linear regression weights </w:t>
-      </w:r>
-      <w:proofErr w:type="spellStart"/>
-      <w:r>
-        <w:rPr>
-          <w:rFonts w:ascii="Arial" w:hAnsi="Arial" w:cs="Arial"/>
-        </w:rPr>
-        <w:t>wi</w:t>
-      </w:r>
-      <w:proofErr w:type="spellEnd"/>
-      <w:r>
-        <w:rPr>
-          <w:rFonts w:ascii="Arial" w:hAnsi="Arial" w:cs="Arial"/>
-        </w:rPr>
-        <w:t xml:space="preserve"> for predicting the remaining capacity using only the</w:t>
+        <w:lastRenderedPageBreak/>
+        <w:t>Determine the linear regression weights wi for predicting the remaining capacity using only the</w:t>
       </w:r>
       <w:r>
         <w:rPr>
@@ -10787,6 +11104,54 @@
         </w:rPr>
         <w:t>battery age.</w:t>
       </w:r>
+    </w:p>
+    <w:p>
+      <w:pPr>
+        <w:pStyle w:val="ListParagraph"/>
+        <w:jc w:val="both"/>
+        <w:rPr>
+          <w:rFonts w:ascii="Arial" w:hAnsi="Arial" w:cs="Arial"/>
+        </w:rPr>
+      </w:pPr>
+    </w:p>
+    <w:p>
+      <w:pPr>
+        <w:pStyle w:val="ListParagraph"/>
+        <w:jc w:val="both"/>
+        <w:rPr>
+          <w:rFonts w:ascii="Arial" w:hAnsi="Arial" w:cs="Arial"/>
+        </w:rPr>
+      </w:pPr>
+      <w:r>
+        <w:rPr>
+          <w:rFonts w:ascii="Arial" w:hAnsi="Arial" w:cs="Arial"/>
+        </w:rPr>
+        <w:t>w0 = 101.898</w:t>
+      </w:r>
+    </w:p>
+    <w:p>
+      <w:pPr>
+        <w:pStyle w:val="ListParagraph"/>
+        <w:jc w:val="both"/>
+        <w:rPr>
+          <w:rFonts w:ascii="Arial" w:hAnsi="Arial" w:cs="Arial"/>
+        </w:rPr>
+      </w:pPr>
+      <w:r>
+        <w:rPr>
+          <w:rFonts w:ascii="Arial" w:hAnsi="Arial" w:cs="Arial"/>
+        </w:rPr>
+        <w:t>w1 = -5.347</w:t>
+      </w:r>
+    </w:p>
+    <w:p>
+      <w:pPr>
+        <w:pStyle w:val="ListParagraph"/>
+        <w:jc w:val="both"/>
+        <w:rPr>
+          <w:rFonts w:ascii="Arial" w:hAnsi="Arial" w:cs="Arial"/>
+        </w:rPr>
+      </w:pPr>
     </w:p>
     <w:p>
       <w:pPr>
@@ -10822,36 +11187,35 @@
     <w:p>
       <w:pPr>
         <w:pStyle w:val="ListParagraph"/>
-        <w:numPr>
-          <w:ilvl w:val="0"/>
-          <w:numId w:val="28"/>
-        </w:numPr>
         <w:jc w:val="both"/>
         <w:rPr>
           <w:rFonts w:ascii="Arial" w:hAnsi="Arial" w:cs="Arial"/>
         </w:rPr>
       </w:pPr>
-      <w:r>
-        <w:rPr>
-          <w:rFonts w:ascii="Arial" w:hAnsi="Arial" w:cs="Arial"/>
-        </w:rPr>
-        <w:lastRenderedPageBreak/>
-        <w:t xml:space="preserve">Consider the total </w:t>
-      </w:r>
-      <w:proofErr w:type="spellStart"/>
-      <w:r>
-        <w:rPr>
-          <w:rFonts w:ascii="Arial" w:hAnsi="Arial" w:cs="Arial"/>
-        </w:rPr>
-        <w:t>kilometers</w:t>
-      </w:r>
-      <w:proofErr w:type="spellEnd"/>
-      <w:r>
-        <w:rPr>
-          <w:rFonts w:ascii="Arial" w:hAnsi="Arial" w:cs="Arial"/>
-        </w:rPr>
-        <w:t xml:space="preserve"> driven as an additional variable and repeat (a) and (b) under this setting.</w:t>
-      </w:r>
+    </w:p>
+    <w:p>
+      <w:pPr>
+        <w:pStyle w:val="ListParagraph"/>
+        <w:jc w:val="both"/>
+        <w:rPr>
+          <w:rFonts w:ascii="Arial" w:hAnsi="Arial" w:cs="Arial"/>
+        </w:rPr>
+      </w:pPr>
+      <w:r>
+        <w:rPr>
+          <w:rFonts w:ascii="Arial" w:hAnsi="Arial" w:cs="Arial"/>
+        </w:rPr>
+        <w:t>Expected average remaining capacity = 69.8163</w:t>
+      </w:r>
+    </w:p>
+    <w:p>
+      <w:pPr>
+        <w:pStyle w:val="ListParagraph"/>
+        <w:jc w:val="both"/>
+        <w:rPr>
+          <w:rFonts w:ascii="Arial" w:hAnsi="Arial" w:cs="Arial"/>
+        </w:rPr>
+      </w:pPr>
     </w:p>
     <w:p>
       <w:pPr>
@@ -10869,24 +11233,95 @@
         <w:rPr>
           <w:rFonts w:ascii="Arial" w:hAnsi="Arial" w:cs="Arial"/>
         </w:rPr>
-        <w:t>Draw a scatter plot of the data points and the linear regression for a variable of your choice (</w:t>
-      </w:r>
-      <w:proofErr w:type="spellStart"/>
-      <w:proofErr w:type="gramStart"/>
-      <w:r>
-        <w:rPr>
-          <w:rFonts w:ascii="Arial" w:hAnsi="Arial" w:cs="Arial"/>
-        </w:rPr>
-        <w:t>i.e.,either</w:t>
-      </w:r>
-      <w:proofErr w:type="spellEnd"/>
-      <w:proofErr w:type="gramEnd"/>
-      <w:r>
-        <w:rPr>
-          <w:rFonts w:ascii="Arial" w:hAnsi="Arial" w:cs="Arial"/>
-        </w:rPr>
-        <w:t xml:space="preserve"> battery age or total km driven on the x-axis).</w:t>
-      </w:r>
+        <w:t>Consider the total kilometers driven as an additional variable and repeat (a) and (b) under this setting.</w:t>
+      </w:r>
+    </w:p>
+    <w:p>
+      <w:pPr>
+        <w:pStyle w:val="ListParagraph"/>
+        <w:jc w:val="both"/>
+        <w:rPr>
+          <w:rFonts w:ascii="Arial" w:hAnsi="Arial" w:cs="Arial"/>
+        </w:rPr>
+      </w:pPr>
+    </w:p>
+    <w:p>
+      <w:pPr>
+        <w:pStyle w:val="ListParagraph"/>
+        <w:jc w:val="both"/>
+        <w:rPr>
+          <w:rFonts w:ascii="Arial" w:hAnsi="Arial" w:cs="Arial"/>
+        </w:rPr>
+      </w:pPr>
+      <w:r>
+        <w:rPr>
+          <w:rFonts w:ascii="Arial" w:hAnsi="Arial" w:cs="Arial"/>
+        </w:rPr>
+        <w:t>w0 = 95.842</w:t>
+      </w:r>
+    </w:p>
+    <w:p>
+      <w:pPr>
+        <w:pStyle w:val="ListParagraph"/>
+        <w:jc w:val="both"/>
+        <w:rPr>
+          <w:rFonts w:ascii="Arial" w:hAnsi="Arial" w:cs="Arial"/>
+        </w:rPr>
+      </w:pPr>
+      <w:r>
+        <w:rPr>
+          <w:rFonts w:ascii="Arial" w:hAnsi="Arial" w:cs="Arial"/>
+        </w:rPr>
+        <w:t>w1 = 1.630</w:t>
+      </w:r>
+    </w:p>
+    <w:p>
+      <w:pPr>
+        <w:pStyle w:val="ListParagraph"/>
+        <w:jc w:val="both"/>
+        <w:rPr>
+          <w:rFonts w:ascii="Arial" w:hAnsi="Arial" w:cs="Arial"/>
+        </w:rPr>
+      </w:pPr>
+      <w:r>
+        <w:rPr>
+          <w:rFonts w:ascii="Arial" w:hAnsi="Arial" w:cs="Arial"/>
+        </w:rPr>
+        <w:t>w2 = -0.000186</w:t>
+      </w:r>
+    </w:p>
+    <w:p>
+      <w:pPr>
+        <w:pStyle w:val="ListParagraph"/>
+        <w:jc w:val="both"/>
+        <w:rPr>
+          <w:rFonts w:ascii="Arial" w:hAnsi="Arial" w:cs="Arial"/>
+        </w:rPr>
+      </w:pPr>
+    </w:p>
+    <w:p>
+      <w:pPr>
+        <w:pStyle w:val="ListParagraph"/>
+        <w:jc w:val="both"/>
+        <w:rPr>
+          <w:rFonts w:ascii="Arial" w:hAnsi="Arial" w:cs="Arial"/>
+        </w:rPr>
+      </w:pPr>
+      <w:r>
+        <w:rPr>
+          <w:rFonts w:ascii="Arial" w:hAnsi="Arial" w:cs="Arial"/>
+        </w:rPr>
+        <w:t>Expected average remaining capacity = 66.598</w:t>
+      </w:r>
+    </w:p>
+    <w:p>
+      <w:pPr>
+        <w:pStyle w:val="ListParagraph"/>
+        <w:jc w:val="both"/>
+        <w:rPr>
+          <w:rFonts w:ascii="Arial" w:hAnsi="Arial" w:cs="Arial"/>
+        </w:rPr>
+      </w:pPr>
     </w:p>
     <w:p>
       <w:pPr>
@@ -10904,7 +11339,92 @@
         <w:rPr>
           <w:rFonts w:ascii="Arial" w:hAnsi="Arial" w:cs="Arial"/>
         </w:rPr>
+        <w:t>Draw a scatter plot of the data points and the linear regression for a variable of your choice (i.e.,either battery age or total km driven on the x-axis).</w:t>
+      </w:r>
+    </w:p>
+    <w:p>
+      <w:pPr>
+        <w:pStyle w:val="ListParagraph"/>
+        <w:jc w:val="both"/>
+        <w:rPr>
+          <w:rFonts w:ascii="Arial" w:hAnsi="Arial" w:cs="Arial"/>
+        </w:rPr>
+      </w:pPr>
+    </w:p>
+    <w:p>
+      <w:pPr>
+        <w:pStyle w:val="ListParagraph"/>
+        <w:jc w:val="both"/>
+        <w:rPr>
+          <w:rFonts w:ascii="Arial" w:hAnsi="Arial" w:cs="Arial"/>
+        </w:rPr>
+      </w:pPr>
+      <w:r>
+        <w:rPr>
+          <w:noProof/>
+        </w:rPr>
+        <w:drawing>
+          <wp:inline distT="0" distB="0" distL="0" distR="0" wp14:anchorId="6D9C4EE2" wp14:editId="208B2D56">
+            <wp:extent cx="4561913" cy="2738764"/>
+            <wp:effectExtent l="0" t="0" r="10160" b="4445"/>
+            <wp:docPr id="136927843" name="Chart 1">
+              <a:extLst xmlns:a="http://schemas.openxmlformats.org/drawingml/2006/main">
+                <a:ext uri="{FF2B5EF4-FFF2-40B4-BE49-F238E27FC236}">
+                  <a16:creationId xmlns:a16="http://schemas.microsoft.com/office/drawing/2014/main" id="{F29909A4-2337-E2A3-A4BF-2A6D0C468467}"/>
+                </a:ext>
+              </a:extLst>
+            </wp:docPr>
+            <wp:cNvGraphicFramePr/>
+            <a:graphic xmlns:a="http://schemas.openxmlformats.org/drawingml/2006/main">
+              <a:graphicData uri="http://schemas.openxmlformats.org/drawingml/2006/chart">
+                <c:chart xmlns:c="http://schemas.openxmlformats.org/drawingml/2006/chart" xmlns:r="http://schemas.openxmlformats.org/officeDocument/2006/relationships" r:id="rId16"/>
+              </a:graphicData>
+            </a:graphic>
+          </wp:inline>
+        </w:drawing>
+      </w:r>
+    </w:p>
+    <w:p>
+      <w:pPr>
+        <w:pStyle w:val="ListParagraph"/>
+        <w:jc w:val="both"/>
+        <w:rPr>
+          <w:rFonts w:ascii="Arial" w:hAnsi="Arial" w:cs="Arial"/>
+        </w:rPr>
+      </w:pPr>
+    </w:p>
+    <w:p>
+      <w:pPr>
+        <w:pStyle w:val="ListParagraph"/>
+        <w:numPr>
+          <w:ilvl w:val="0"/>
+          <w:numId w:val="28"/>
+        </w:numPr>
+        <w:jc w:val="both"/>
+        <w:rPr>
+          <w:rFonts w:ascii="Arial" w:hAnsi="Arial" w:cs="Arial"/>
+        </w:rPr>
+      </w:pPr>
+      <w:r>
+        <w:rPr>
+          <w:rFonts w:ascii="Arial" w:hAnsi="Arial" w:cs="Arial"/>
+        </w:rPr>
         <w:t>Discuss the problems and pitfalls of extrapolation</w:t>
+      </w:r>
+    </w:p>
+    <w:p>
+      <w:pPr>
+        <w:pStyle w:val="ListParagraph"/>
+        <w:jc w:val="both"/>
+        <w:rPr>
+          <w:rFonts w:ascii="Arial" w:hAnsi="Arial" w:cs="Arial"/>
+        </w:rPr>
+      </w:pPr>
+      <w:r>
+        <w:rPr>
+          <w:rFonts w:ascii="Arial" w:hAnsi="Arial" w:cs="Arial"/>
+        </w:rPr>
+        <w:t>Extrapolation assumes that observed pattern will continue outside the range of the known data.  This may not be true and give misleading results.</w:t>
       </w:r>
     </w:p>
     <w:p>
@@ -10992,58 +11512,8 @@
         <w:rPr>
           <w:rFonts w:ascii="Arial" w:hAnsi="Arial" w:cs="Arial"/>
         </w:rPr>
-        <w:t xml:space="preserve">library’s </w:t>
-      </w:r>
-      <w:proofErr w:type="spellStart"/>
-      <w:r>
-        <w:rPr>
-          <w:rFonts w:ascii="Arial" w:hAnsi="Arial" w:cs="Arial"/>
-        </w:rPr>
-        <w:t>DictReader</w:t>
-      </w:r>
-      <w:proofErr w:type="spellEnd"/>
-      <w:r>
-        <w:rPr>
-          <w:rFonts w:ascii="Arial" w:hAnsi="Arial" w:cs="Arial"/>
-        </w:rPr>
-        <w:t xml:space="preserve"> and </w:t>
-      </w:r>
-      <w:proofErr w:type="spellStart"/>
-      <w:r>
-        <w:rPr>
-          <w:rFonts w:ascii="Arial" w:hAnsi="Arial" w:cs="Arial"/>
-        </w:rPr>
-        <w:t>DictWriter</w:t>
-      </w:r>
-      <w:proofErr w:type="spellEnd"/>
-      <w:r>
-        <w:rPr>
-          <w:rFonts w:ascii="Arial" w:hAnsi="Arial" w:cs="Arial"/>
-        </w:rPr>
-        <w:t xml:space="preserve"> with delimiter=’\t’ or Pandas </w:t>
-      </w:r>
-      <w:proofErr w:type="spellStart"/>
-      <w:r>
-        <w:rPr>
-          <w:rFonts w:ascii="Arial" w:hAnsi="Arial" w:cs="Arial"/>
-        </w:rPr>
-        <w:t>read_csv</w:t>
-      </w:r>
-      <w:proofErr w:type="spellEnd"/>
-      <w:r>
-        <w:rPr>
-          <w:rFonts w:ascii="Arial" w:hAnsi="Arial" w:cs="Arial"/>
-        </w:rPr>
-        <w:t xml:space="preserve"> and </w:t>
-      </w:r>
-      <w:proofErr w:type="spellStart"/>
-      <w:r>
-        <w:rPr>
-          <w:rFonts w:ascii="Arial" w:hAnsi="Arial" w:cs="Arial"/>
-        </w:rPr>
-        <w:t>to_csv</w:t>
-      </w:r>
-      <w:proofErr w:type="spellEnd"/>
+        <w:t>library’s DictReader and DictWriter with delimiter=’\t’ or Pandas read_csv and to_csv</w:t>
+      </w:r>
       <w:r>
         <w:rPr>
           <w:rFonts w:ascii="Arial" w:hAnsi="Arial" w:cs="Arial"/>
@@ -11054,21 +11524,7 @@
         <w:rPr>
           <w:rFonts w:ascii="Arial" w:hAnsi="Arial" w:cs="Arial"/>
         </w:rPr>
-        <w:t xml:space="preserve">functions with </w:t>
-      </w:r>
-      <w:proofErr w:type="spellStart"/>
-      <w:r>
-        <w:rPr>
-          <w:rFonts w:ascii="Arial" w:hAnsi="Arial" w:cs="Arial"/>
-        </w:rPr>
-        <w:t>sep</w:t>
-      </w:r>
-      <w:proofErr w:type="spellEnd"/>
-      <w:r>
-        <w:rPr>
-          <w:rFonts w:ascii="Arial" w:hAnsi="Arial" w:cs="Arial"/>
-        </w:rPr>
-        <w:t>=’\t’ for reading and writing.</w:t>
+        <w:t>functions with sep=’\t’ for reading and writing.</w:t>
       </w:r>
     </w:p>
     <w:p>
@@ -11082,6 +11538,7 @@
         <w:rPr>
           <w:rFonts w:ascii="Arial" w:hAnsi="Arial" w:cs="Arial"/>
         </w:rPr>
+        <w:lastRenderedPageBreak/>
         <w:t>Download and use these files from Moodle:</w:t>
       </w:r>
     </w:p>
@@ -11101,21 +11558,7 @@
         <w:rPr>
           <w:rFonts w:ascii="Arial" w:hAnsi="Arial" w:cs="Arial"/>
         </w:rPr>
-        <w:t>features-</w:t>
-      </w:r>
-      <w:proofErr w:type="spellStart"/>
-      <w:r>
-        <w:rPr>
-          <w:rFonts w:ascii="Arial" w:hAnsi="Arial" w:cs="Arial"/>
-        </w:rPr>
-        <w:t>train.tsv</w:t>
-      </w:r>
-      <w:proofErr w:type="spellEnd"/>
-      <w:r>
-        <w:rPr>
-          <w:rFonts w:ascii="Arial" w:hAnsi="Arial" w:cs="Arial"/>
-        </w:rPr>
-        <w:t>: Feature vectors for each example in the training set</w:t>
+        <w:t>features-train.tsv: Feature vectors for each example in the training set</w:t>
       </w:r>
     </w:p>
     <w:p>
@@ -11134,30 +11577,8 @@
         <w:rPr>
           <w:rFonts w:ascii="Arial" w:hAnsi="Arial" w:cs="Arial"/>
         </w:rPr>
-        <w:t>labels-</w:t>
-      </w:r>
-      <w:proofErr w:type="spellStart"/>
-      <w:r>
-        <w:rPr>
-          <w:rFonts w:ascii="Arial" w:hAnsi="Arial" w:cs="Arial"/>
-        </w:rPr>
-        <w:t>train.tsv</w:t>
-      </w:r>
-      <w:proofErr w:type="spellEnd"/>
-      <w:r>
-        <w:rPr>
-          <w:rFonts w:ascii="Arial" w:hAnsi="Arial" w:cs="Arial"/>
-        </w:rPr>
-        <w:t xml:space="preserve">: Labels for each example in the training set indicating the class </w:t>
-      </w:r>
-      <w:proofErr w:type="spellStart"/>
-      <w:r>
-        <w:rPr>
-          <w:rFonts w:ascii="Arial" w:hAnsi="Arial" w:cs="Arial"/>
-        </w:rPr>
-        <w:t>is_human</w:t>
-      </w:r>
-      <w:proofErr w:type="spellEnd"/>
+        <w:t>labels-train.tsv: Labels for each example in the training set indicating the class is_human</w:t>
+      </w:r>
       <w:r>
         <w:rPr>
           <w:rFonts w:ascii="Arial" w:hAnsi="Arial" w:cs="Arial"/>
@@ -11187,21 +11608,7 @@
         <w:rPr>
           <w:rFonts w:ascii="Arial" w:hAnsi="Arial" w:cs="Arial"/>
         </w:rPr>
-        <w:t>features-</w:t>
-      </w:r>
-      <w:proofErr w:type="spellStart"/>
-      <w:r>
-        <w:rPr>
-          <w:rFonts w:ascii="Arial" w:hAnsi="Arial" w:cs="Arial"/>
-        </w:rPr>
-        <w:t>test.tsv</w:t>
-      </w:r>
-      <w:proofErr w:type="spellEnd"/>
-      <w:r>
-        <w:rPr>
-          <w:rFonts w:ascii="Arial" w:hAnsi="Arial" w:cs="Arial"/>
-        </w:rPr>
-        <w:t>: Feature vectors for each example in the test set</w:t>
+        <w:t>features-test.tsv: Feature vectors for each example in the test set</w:t>
       </w:r>
     </w:p>
     <w:p>
@@ -11229,35 +11636,7 @@
         <w:rPr>
           <w:rFonts w:ascii="Arial" w:hAnsi="Arial" w:cs="Arial"/>
         </w:rPr>
-        <w:t xml:space="preserve">Select two features (e.g. </w:t>
-      </w:r>
-      <w:proofErr w:type="spellStart"/>
-      <w:r>
-        <w:rPr>
-          <w:rFonts w:ascii="Arial" w:hAnsi="Arial" w:cs="Arial"/>
-        </w:rPr>
-        <w:t>num_words</w:t>
-      </w:r>
-      <w:proofErr w:type="spellEnd"/>
-      <w:r>
-        <w:rPr>
-          <w:rFonts w:ascii="Arial" w:hAnsi="Arial" w:cs="Arial"/>
-        </w:rPr>
-        <w:t xml:space="preserve"> and </w:t>
-      </w:r>
-      <w:proofErr w:type="spellStart"/>
-      <w:r>
-        <w:rPr>
-          <w:rFonts w:ascii="Arial" w:hAnsi="Arial" w:cs="Arial"/>
-        </w:rPr>
-        <w:t>num_characters</w:t>
-      </w:r>
-      <w:proofErr w:type="spellEnd"/>
-      <w:r>
-        <w:rPr>
-          <w:rFonts w:ascii="Arial" w:hAnsi="Arial" w:cs="Arial"/>
-        </w:rPr>
-        <w:t>) and plot a scatterplot for the examples in</w:t>
+        <w:t>Select two features (e.g. num_words and num_characters) and plot a scatterplot for the examples in</w:t>
       </w:r>
       <w:r>
         <w:rPr>
@@ -11269,35 +11648,7 @@
         <w:rPr>
           <w:rFonts w:ascii="Arial" w:hAnsi="Arial" w:cs="Arial"/>
         </w:rPr>
-        <w:t xml:space="preserve">the training set between the two features. </w:t>
-      </w:r>
-      <w:proofErr w:type="spellStart"/>
-      <w:r>
-        <w:rPr>
-          <w:rFonts w:ascii="Arial" w:hAnsi="Arial" w:cs="Arial"/>
-        </w:rPr>
-        <w:t>Color</w:t>
-      </w:r>
-      <w:proofErr w:type="spellEnd"/>
-      <w:r>
-        <w:rPr>
-          <w:rFonts w:ascii="Arial" w:hAnsi="Arial" w:cs="Arial"/>
-        </w:rPr>
-        <w:t xml:space="preserve"> the points according to the class </w:t>
-      </w:r>
-      <w:proofErr w:type="spellStart"/>
-      <w:r>
-        <w:rPr>
-          <w:rFonts w:ascii="Arial" w:hAnsi="Arial" w:cs="Arial"/>
-        </w:rPr>
-        <w:t>is_human</w:t>
-      </w:r>
-      <w:proofErr w:type="spellEnd"/>
-      <w:r>
-        <w:rPr>
-          <w:rFonts w:ascii="Arial" w:hAnsi="Arial" w:cs="Arial"/>
-        </w:rPr>
-        <w:t>. Submit</w:t>
+        <w:t>the training set between the two features. Color the points according to the class is_human. Submit</w:t>
       </w:r>
       <w:r>
         <w:rPr>
@@ -11378,16 +11729,8 @@
         <w:rPr>
           <w:rFonts w:ascii="Arial" w:hAnsi="Arial" w:cs="Arial"/>
         </w:rPr>
-        <w:t xml:space="preserve">Use the weight vector from (b) to classify each example in the test set for </w:t>
-      </w:r>
-      <w:proofErr w:type="spellStart"/>
-      <w:r>
-        <w:rPr>
-          <w:rFonts w:ascii="Arial" w:hAnsi="Arial" w:cs="Arial"/>
-        </w:rPr>
-        <w:t>is_human</w:t>
-      </w:r>
-      <w:proofErr w:type="spellEnd"/>
+        <w:t>Use the weight vector from (b) to classify each example in the test set for is_human</w:t>
+      </w:r>
       <w:r>
         <w:rPr>
           <w:rFonts w:ascii="Arial" w:hAnsi="Arial" w:cs="Arial"/>
@@ -11398,21 +11741,7 @@
         <w:rPr>
           <w:rFonts w:ascii="Arial" w:hAnsi="Arial" w:cs="Arial"/>
         </w:rPr>
-        <w:t>(C = {True, False}). Write the predicted classes to a predictions-</w:t>
-      </w:r>
-      <w:proofErr w:type="spellStart"/>
-      <w:r>
-        <w:rPr>
-          <w:rFonts w:ascii="Arial" w:hAnsi="Arial" w:cs="Arial"/>
-        </w:rPr>
-        <w:t>test.tsv</w:t>
-      </w:r>
-      <w:proofErr w:type="spellEnd"/>
-      <w:r>
-        <w:rPr>
-          <w:rFonts w:ascii="Arial" w:hAnsi="Arial" w:cs="Arial"/>
-        </w:rPr>
-        <w:t xml:space="preserve"> in the same</w:t>
+        <w:t>(C = {True, False}). Write the predicted classes to a predictions-test.tsv in the same</w:t>
       </w:r>
       <w:r>
         <w:rPr>
@@ -11424,35 +11753,7 @@
         <w:rPr>
           <w:rFonts w:ascii="Arial" w:hAnsi="Arial" w:cs="Arial"/>
         </w:rPr>
-        <w:t>format as the labels-</w:t>
-      </w:r>
-      <w:proofErr w:type="spellStart"/>
-      <w:r>
-        <w:rPr>
-          <w:rFonts w:ascii="Arial" w:hAnsi="Arial" w:cs="Arial"/>
-        </w:rPr>
-        <w:t>train.tsv</w:t>
-      </w:r>
-      <w:proofErr w:type="spellEnd"/>
-      <w:r>
-        <w:rPr>
-          <w:rFonts w:ascii="Arial" w:hAnsi="Arial" w:cs="Arial"/>
-        </w:rPr>
-        <w:t xml:space="preserve"> (columns id and </w:t>
-      </w:r>
-      <w:proofErr w:type="spellStart"/>
-      <w:r>
-        <w:rPr>
-          <w:rFonts w:ascii="Arial" w:hAnsi="Arial" w:cs="Arial"/>
-        </w:rPr>
-        <w:t>is_human</w:t>
-      </w:r>
-      <w:proofErr w:type="spellEnd"/>
-      <w:r>
-        <w:rPr>
-          <w:rFonts w:ascii="Arial" w:hAnsi="Arial" w:cs="Arial"/>
-        </w:rPr>
-        <w:t>). Submit the file with the</w:t>
+        <w:t>format as the labels-train.tsv (columns id and is_human). Submit the file with the</w:t>
       </w:r>
       <w:r>
         <w:rPr>
@@ -11479,21 +11780,7 @@
         <w:rPr>
           <w:rFonts w:ascii="Arial" w:hAnsi="Arial" w:cs="Arial"/>
         </w:rPr>
-        <w:t>The code can be found in the LinearRegression.py file. Below, you can find the plot of the 2 selected features with the labels/target, as well as the error vs. epochs plot. Also attached to the document is the predictions-</w:t>
-      </w:r>
-      <w:proofErr w:type="spellStart"/>
-      <w:r>
-        <w:rPr>
-          <w:rFonts w:ascii="Arial" w:hAnsi="Arial" w:cs="Arial"/>
-        </w:rPr>
-        <w:t>test.tsv</w:t>
-      </w:r>
-      <w:proofErr w:type="spellEnd"/>
-      <w:r>
-        <w:rPr>
-          <w:rFonts w:ascii="Arial" w:hAnsi="Arial" w:cs="Arial"/>
-        </w:rPr>
-        <w:t> file, which shows the predictions made by the trained model on the test dataset.</w:t>
+        <w:t>The code can be found in the LinearRegression.py file. Below, you can find the plot of the 2 selected features with the labels/target, as well as the error vs. epochs plot. Also attached to the document is the predictions-test.tsv file, which shows the predictions made by the trained model on the test dataset.</w:t>
       </w:r>
       <w:r>
         <w:rPr>
@@ -11559,7 +11846,7 @@
                           </pic:cNvPicPr>
                         </pic:nvPicPr>
                         <pic:blipFill>
-                          <a:blip r:embed="rId16" cstate="print">
+                          <a:blip r:embed="rId17" cstate="print">
                             <a:extLst>
                               <a:ext uri="{28A0092B-C50C-407E-A947-70E740481C1C}">
                                 <a14:useLocalDpi xmlns:a14="http://schemas.microsoft.com/office/drawing/2010/main" val="0"/>
@@ -11635,7 +11922,7 @@
                           <pic:cNvPicPr/>
                         </pic:nvPicPr>
                         <pic:blipFill>
-                          <a:blip r:embed="rId17"/>
+                          <a:blip r:embed="rId18"/>
                           <a:stretch>
                             <a:fillRect/>
                           </a:stretch>
@@ -11688,7 +11975,6 @@
                 <w:szCs w:val="24"/>
                 <w:shd w:val="clear" w:color="auto" w:fill="FFFFFF"/>
               </w:rPr>
-              <w:lastRenderedPageBreak/>
               <w:drawing>
                 <wp:inline distT="0" distB="0" distL="0" distR="0" wp14:anchorId="55428CAC" wp14:editId="57A04B2E">
                   <wp:extent cx="3070904" cy="1904601"/>
@@ -11705,7 +11991,7 @@
                           <pic:cNvPicPr/>
                         </pic:nvPicPr>
                         <pic:blipFill>
-                          <a:blip r:embed="rId18"/>
+                          <a:blip r:embed="rId19"/>
                           <a:stretch>
                             <a:fillRect/>
                           </a:stretch>
@@ -12097,6 +12383,7 @@
                 <w:szCs w:val="24"/>
                 <w:shd w:val="clear" w:color="auto" w:fill="FFFFFF"/>
               </w:rPr>
+              <w:lastRenderedPageBreak/>
               <w:t>W2</w:t>
             </w:r>
           </w:p>
@@ -12173,8 +12460,8 @@
       </w:pPr>
     </w:p>
     <w:sectPr>
-      <w:headerReference w:type="default" r:id="rId19"/>
-      <w:footerReference w:type="default" r:id="rId20"/>
+      <w:headerReference w:type="default" r:id="rId20"/>
+      <w:footerReference w:type="default" r:id="rId21"/>
       <w:pgSz w:w="11906" w:h="16838"/>
       <w:pgMar w:top="1440" w:right="1440" w:bottom="1440" w:left="1440" w:header="708" w:footer="708" w:gutter="0"/>
       <w:cols w:space="708"/>
@@ -14374,6 +14661,92 @@
     </w:lvl>
   </w:abstractNum>
   <w:abstractNum w:abstractNumId="18" w15:restartNumberingAfterBreak="0">
+    <w:nsid w:val="3A145DF9"/>
+    <w:multiLevelType w:val="hybridMultilevel"/>
+    <w:tmpl w:val="FE50E8E8"/>
+    <w:lvl w:ilvl="0" w:tplc="4009000F">
+      <w:start w:val="1"/>
+      <w:numFmt w:val="decimal"/>
+      <w:lvlText w:val="%1."/>
+      <w:lvlJc w:val="left"/>
+      <w:pPr>
+        <w:ind w:left="1440" w:hanging="360"/>
+      </w:pPr>
+    </w:lvl>
+    <w:lvl w:ilvl="1" w:tplc="40090019" w:tentative="1">
+      <w:start w:val="1"/>
+      <w:numFmt w:val="lowerLetter"/>
+      <w:lvlText w:val="%2."/>
+      <w:lvlJc w:val="left"/>
+      <w:pPr>
+        <w:ind w:left="2160" w:hanging="360"/>
+      </w:pPr>
+    </w:lvl>
+    <w:lvl w:ilvl="2" w:tplc="4009001B" w:tentative="1">
+      <w:start w:val="1"/>
+      <w:numFmt w:val="lowerRoman"/>
+      <w:lvlText w:val="%3."/>
+      <w:lvlJc w:val="right"/>
+      <w:pPr>
+        <w:ind w:left="2880" w:hanging="180"/>
+      </w:pPr>
+    </w:lvl>
+    <w:lvl w:ilvl="3" w:tplc="4009000F" w:tentative="1">
+      <w:start w:val="1"/>
+      <w:numFmt w:val="decimal"/>
+      <w:lvlText w:val="%4."/>
+      <w:lvlJc w:val="left"/>
+      <w:pPr>
+        <w:ind w:left="3600" w:hanging="360"/>
+      </w:pPr>
+    </w:lvl>
+    <w:lvl w:ilvl="4" w:tplc="40090019" w:tentative="1">
+      <w:start w:val="1"/>
+      <w:numFmt w:val="lowerLetter"/>
+      <w:lvlText w:val="%5."/>
+      <w:lvlJc w:val="left"/>
+      <w:pPr>
+        <w:ind w:left="4320" w:hanging="360"/>
+      </w:pPr>
+    </w:lvl>
+    <w:lvl w:ilvl="5" w:tplc="4009001B" w:tentative="1">
+      <w:start w:val="1"/>
+      <w:numFmt w:val="lowerRoman"/>
+      <w:lvlText w:val="%6."/>
+      <w:lvlJc w:val="right"/>
+      <w:pPr>
+        <w:ind w:left="5040" w:hanging="180"/>
+      </w:pPr>
+    </w:lvl>
+    <w:lvl w:ilvl="6" w:tplc="4009000F" w:tentative="1">
+      <w:start w:val="1"/>
+      <w:numFmt w:val="decimal"/>
+      <w:lvlText w:val="%7."/>
+      <w:lvlJc w:val="left"/>
+      <w:pPr>
+        <w:ind w:left="5760" w:hanging="360"/>
+      </w:pPr>
+    </w:lvl>
+    <w:lvl w:ilvl="7" w:tplc="40090019" w:tentative="1">
+      <w:start w:val="1"/>
+      <w:numFmt w:val="lowerLetter"/>
+      <w:lvlText w:val="%8."/>
+      <w:lvlJc w:val="left"/>
+      <w:pPr>
+        <w:ind w:left="6480" w:hanging="360"/>
+      </w:pPr>
+    </w:lvl>
+    <w:lvl w:ilvl="8" w:tplc="4009001B" w:tentative="1">
+      <w:start w:val="1"/>
+      <w:numFmt w:val="lowerRoman"/>
+      <w:lvlText w:val="%9."/>
+      <w:lvlJc w:val="right"/>
+      <w:pPr>
+        <w:ind w:left="7200" w:hanging="180"/>
+      </w:pPr>
+    </w:lvl>
+  </w:abstractNum>
+  <w:abstractNum w:abstractNumId="19" w15:restartNumberingAfterBreak="0">
     <w:nsid w:val="3F89355D"/>
     <w:multiLevelType w:val="hybridMultilevel"/>
     <w:tmpl w:val="00FC3F0E"/>
@@ -14459,7 +14832,7 @@
       </w:pPr>
     </w:lvl>
   </w:abstractNum>
-  <w:abstractNum w:abstractNumId="19" w15:restartNumberingAfterBreak="0">
+  <w:abstractNum w:abstractNumId="20" w15:restartNumberingAfterBreak="0">
     <w:nsid w:val="41C60DA3"/>
     <w:multiLevelType w:val="hybridMultilevel"/>
     <w:tmpl w:val="8C88B3D8"/>
@@ -14545,7 +14918,7 @@
       </w:pPr>
     </w:lvl>
   </w:abstractNum>
-  <w:abstractNum w:abstractNumId="20" w15:restartNumberingAfterBreak="0">
+  <w:abstractNum w:abstractNumId="21" w15:restartNumberingAfterBreak="0">
     <w:nsid w:val="46BA08B1"/>
     <w:multiLevelType w:val="hybridMultilevel"/>
     <w:tmpl w:val="552A9926"/>
@@ -14631,7 +15004,7 @@
       </w:pPr>
     </w:lvl>
   </w:abstractNum>
-  <w:abstractNum w:abstractNumId="21" w15:restartNumberingAfterBreak="0">
+  <w:abstractNum w:abstractNumId="22" w15:restartNumberingAfterBreak="0">
     <w:nsid w:val="4A793E86"/>
     <w:multiLevelType w:val="hybridMultilevel"/>
     <w:tmpl w:val="C7EE9166"/>
@@ -14720,7 +15093,7 @@
       </w:pPr>
     </w:lvl>
   </w:abstractNum>
-  <w:abstractNum w:abstractNumId="22" w15:restartNumberingAfterBreak="0">
+  <w:abstractNum w:abstractNumId="23" w15:restartNumberingAfterBreak="0">
     <w:nsid w:val="4AE45503"/>
     <w:multiLevelType w:val="hybridMultilevel"/>
     <w:tmpl w:val="7012F6A2"/>
@@ -14806,7 +15179,7 @@
       </w:pPr>
     </w:lvl>
   </w:abstractNum>
-  <w:abstractNum w:abstractNumId="23" w15:restartNumberingAfterBreak="0">
+  <w:abstractNum w:abstractNumId="24" w15:restartNumberingAfterBreak="0">
     <w:nsid w:val="51307809"/>
     <w:multiLevelType w:val="hybridMultilevel"/>
     <w:tmpl w:val="7012F6A2"/>
@@ -14892,7 +15265,7 @@
       </w:pPr>
     </w:lvl>
   </w:abstractNum>
-  <w:abstractNum w:abstractNumId="24" w15:restartNumberingAfterBreak="0">
+  <w:abstractNum w:abstractNumId="25" w15:restartNumberingAfterBreak="0">
     <w:nsid w:val="526A75F4"/>
     <w:multiLevelType w:val="hybridMultilevel"/>
     <w:tmpl w:val="A280A3FC"/>
@@ -14978,7 +15351,7 @@
       </w:pPr>
     </w:lvl>
   </w:abstractNum>
-  <w:abstractNum w:abstractNumId="25" w15:restartNumberingAfterBreak="0">
+  <w:abstractNum w:abstractNumId="26" w15:restartNumberingAfterBreak="0">
     <w:nsid w:val="586019AC"/>
     <w:multiLevelType w:val="hybridMultilevel"/>
     <w:tmpl w:val="DE0ACC90"/>
@@ -15064,7 +15437,7 @@
       </w:pPr>
     </w:lvl>
   </w:abstractNum>
-  <w:abstractNum w:abstractNumId="26" w15:restartNumberingAfterBreak="0">
+  <w:abstractNum w:abstractNumId="27" w15:restartNumberingAfterBreak="0">
     <w:nsid w:val="5A3F7221"/>
     <w:multiLevelType w:val="multilevel"/>
     <w:tmpl w:val="5FF0F590"/>
@@ -15177,7 +15550,7 @@
       </w:rPr>
     </w:lvl>
   </w:abstractNum>
-  <w:abstractNum w:abstractNumId="27" w15:restartNumberingAfterBreak="0">
+  <w:abstractNum w:abstractNumId="28" w15:restartNumberingAfterBreak="0">
     <w:nsid w:val="5CBB4A50"/>
     <w:multiLevelType w:val="hybridMultilevel"/>
     <w:tmpl w:val="5F0EFEEC"/>
@@ -15263,7 +15636,7 @@
       </w:pPr>
     </w:lvl>
   </w:abstractNum>
-  <w:abstractNum w:abstractNumId="28" w15:restartNumberingAfterBreak="0">
+  <w:abstractNum w:abstractNumId="29" w15:restartNumberingAfterBreak="0">
     <w:nsid w:val="688D3087"/>
     <w:multiLevelType w:val="multilevel"/>
     <w:tmpl w:val="D41E0168"/>
@@ -15376,7 +15749,7 @@
       </w:rPr>
     </w:lvl>
   </w:abstractNum>
-  <w:abstractNum w:abstractNumId="29" w15:restartNumberingAfterBreak="0">
+  <w:abstractNum w:abstractNumId="30" w15:restartNumberingAfterBreak="0">
     <w:nsid w:val="6A157ADC"/>
     <w:multiLevelType w:val="hybridMultilevel"/>
     <w:tmpl w:val="2F982838"/>
@@ -15489,7 +15862,7 @@
       </w:rPr>
     </w:lvl>
   </w:abstractNum>
-  <w:abstractNum w:abstractNumId="30" w15:restartNumberingAfterBreak="0">
+  <w:abstractNum w:abstractNumId="31" w15:restartNumberingAfterBreak="0">
     <w:nsid w:val="6C4A2CD8"/>
     <w:multiLevelType w:val="hybridMultilevel"/>
     <w:tmpl w:val="1284B3D0"/>
@@ -15602,7 +15975,7 @@
       </w:rPr>
     </w:lvl>
   </w:abstractNum>
-  <w:abstractNum w:abstractNumId="31" w15:restartNumberingAfterBreak="0">
+  <w:abstractNum w:abstractNumId="32" w15:restartNumberingAfterBreak="0">
     <w:nsid w:val="6D3A2888"/>
     <w:multiLevelType w:val="hybridMultilevel"/>
     <w:tmpl w:val="2F24E7DE"/>
@@ -15688,7 +16061,7 @@
       </w:pPr>
     </w:lvl>
   </w:abstractNum>
-  <w:abstractNum w:abstractNumId="32" w15:restartNumberingAfterBreak="0">
+  <w:abstractNum w:abstractNumId="33" w15:restartNumberingAfterBreak="0">
     <w:nsid w:val="72630D42"/>
     <w:multiLevelType w:val="hybridMultilevel"/>
     <w:tmpl w:val="B2F278E8"/>
@@ -15774,7 +16147,7 @@
       </w:pPr>
     </w:lvl>
   </w:abstractNum>
-  <w:abstractNum w:abstractNumId="33" w15:restartNumberingAfterBreak="0">
+  <w:abstractNum w:abstractNumId="34" w15:restartNumberingAfterBreak="0">
     <w:nsid w:val="7490158B"/>
     <w:multiLevelType w:val="multilevel"/>
     <w:tmpl w:val="4F8034E4"/>
@@ -15860,7 +16233,7 @@
       </w:pPr>
     </w:lvl>
   </w:abstractNum>
-  <w:abstractNum w:abstractNumId="34" w15:restartNumberingAfterBreak="0">
+  <w:abstractNum w:abstractNumId="35" w15:restartNumberingAfterBreak="0">
     <w:nsid w:val="75686877"/>
     <w:multiLevelType w:val="hybridMultilevel"/>
     <w:tmpl w:val="9D6CC656"/>
@@ -15946,7 +16319,7 @@
       </w:pPr>
     </w:lvl>
   </w:abstractNum>
-  <w:abstractNum w:abstractNumId="35" w15:restartNumberingAfterBreak="0">
+  <w:abstractNum w:abstractNumId="36" w15:restartNumberingAfterBreak="0">
     <w:nsid w:val="7B344E7A"/>
     <w:multiLevelType w:val="multilevel"/>
     <w:tmpl w:val="B66022E4"/>
@@ -16059,7 +16432,7 @@
       </w:rPr>
     </w:lvl>
   </w:abstractNum>
-  <w:abstractNum w:abstractNumId="36" w15:restartNumberingAfterBreak="0">
+  <w:abstractNum w:abstractNumId="37" w15:restartNumberingAfterBreak="0">
     <w:nsid w:val="7BA8318E"/>
     <w:multiLevelType w:val="hybridMultilevel"/>
     <w:tmpl w:val="27F2E406"/>
@@ -16148,7 +16521,7 @@
       </w:pPr>
     </w:lvl>
   </w:abstractNum>
-  <w:abstractNum w:abstractNumId="37" w15:restartNumberingAfterBreak="0">
+  <w:abstractNum w:abstractNumId="38" w15:restartNumberingAfterBreak="0">
     <w:nsid w:val="7E6A7323"/>
     <w:multiLevelType w:val="multilevel"/>
     <w:tmpl w:val="A2981534"/>
@@ -16262,10 +16635,10 @@
     </w:lvl>
   </w:abstractNum>
   <w:num w:numId="1" w16cid:durableId="1884443462">
-    <w:abstractNumId w:val="20"/>
+    <w:abstractNumId w:val="21"/>
   </w:num>
   <w:num w:numId="2" w16cid:durableId="1642269146">
-    <w:abstractNumId w:val="22"/>
+    <w:abstractNumId w:val="23"/>
   </w:num>
   <w:num w:numId="3" w16cid:durableId="277566461">
     <w:abstractNumId w:val="2"/>
@@ -16274,31 +16647,31 @@
     <w:abstractNumId w:val="1"/>
   </w:num>
   <w:num w:numId="5" w16cid:durableId="229580525">
-    <w:abstractNumId w:val="23"/>
+    <w:abstractNumId w:val="24"/>
   </w:num>
   <w:num w:numId="6" w16cid:durableId="387997331">
-    <w:abstractNumId w:val="31"/>
+    <w:abstractNumId w:val="32"/>
   </w:num>
   <w:num w:numId="7" w16cid:durableId="1637563631">
     <w:abstractNumId w:val="12"/>
   </w:num>
   <w:num w:numId="8" w16cid:durableId="474295537">
-    <w:abstractNumId w:val="24"/>
+    <w:abstractNumId w:val="25"/>
   </w:num>
   <w:num w:numId="9" w16cid:durableId="1188058102">
-    <w:abstractNumId w:val="32"/>
+    <w:abstractNumId w:val="33"/>
   </w:num>
   <w:num w:numId="10" w16cid:durableId="238714423">
-    <w:abstractNumId w:val="33"/>
+    <w:abstractNumId w:val="34"/>
   </w:num>
   <w:num w:numId="11" w16cid:durableId="590771402">
-    <w:abstractNumId w:val="26"/>
+    <w:abstractNumId w:val="27"/>
   </w:num>
   <w:num w:numId="12" w16cid:durableId="946887834">
-    <w:abstractNumId w:val="37"/>
+    <w:abstractNumId w:val="38"/>
   </w:num>
   <w:num w:numId="13" w16cid:durableId="1150556469">
-    <w:abstractNumId w:val="35"/>
+    <w:abstractNumId w:val="36"/>
   </w:num>
   <w:num w:numId="14" w16cid:durableId="1227958222">
     <w:abstractNumId w:val="7"/>
@@ -16307,25 +16680,25 @@
     <w:abstractNumId w:val="4"/>
   </w:num>
   <w:num w:numId="16" w16cid:durableId="1571503312">
+    <w:abstractNumId w:val="29"/>
+  </w:num>
+  <w:num w:numId="17" w16cid:durableId="1196039667">
+    <w:abstractNumId w:val="37"/>
+  </w:num>
+  <w:num w:numId="18" w16cid:durableId="1687169191">
     <w:abstractNumId w:val="28"/>
   </w:num>
-  <w:num w:numId="17" w16cid:durableId="1196039667">
-    <w:abstractNumId w:val="36"/>
-  </w:num>
-  <w:num w:numId="18" w16cid:durableId="1687169191">
-    <w:abstractNumId w:val="27"/>
-  </w:num>
   <w:num w:numId="19" w16cid:durableId="1481849705">
-    <w:abstractNumId w:val="21"/>
+    <w:abstractNumId w:val="22"/>
   </w:num>
   <w:num w:numId="20" w16cid:durableId="1789352292">
     <w:abstractNumId w:val="3"/>
   </w:num>
   <w:num w:numId="21" w16cid:durableId="1131554422">
-    <w:abstractNumId w:val="18"/>
+    <w:abstractNumId w:val="19"/>
   </w:num>
   <w:num w:numId="22" w16cid:durableId="742799070">
-    <w:abstractNumId w:val="34"/>
+    <w:abstractNumId w:val="35"/>
   </w:num>
   <w:num w:numId="23" w16cid:durableId="1571110650">
     <w:abstractNumId w:val="5"/>
@@ -16337,19 +16710,19 @@
     <w:abstractNumId w:val="14"/>
   </w:num>
   <w:num w:numId="26" w16cid:durableId="1401752785">
-    <w:abstractNumId w:val="25"/>
+    <w:abstractNumId w:val="26"/>
   </w:num>
   <w:num w:numId="27" w16cid:durableId="51585675">
-    <w:abstractNumId w:val="30"/>
+    <w:abstractNumId w:val="31"/>
   </w:num>
   <w:num w:numId="28" w16cid:durableId="1444032825">
     <w:abstractNumId w:val="8"/>
   </w:num>
   <w:num w:numId="29" w16cid:durableId="936332431">
-    <w:abstractNumId w:val="29"/>
+    <w:abstractNumId w:val="30"/>
   </w:num>
   <w:num w:numId="30" w16cid:durableId="630403365">
-    <w:abstractNumId w:val="19"/>
+    <w:abstractNumId w:val="20"/>
   </w:num>
   <w:num w:numId="31" w16cid:durableId="2009014297">
     <w:abstractNumId w:val="9"/>
@@ -16374,6 +16747,9 @@
   </w:num>
   <w:num w:numId="38" w16cid:durableId="1523393074">
     <w:abstractNumId w:val="11"/>
+  </w:num>
+  <w:num w:numId="39" w16cid:durableId="506138952">
+    <w:abstractNumId w:val="18"/>
   </w:num>
 </w:numbering>
 </file>
@@ -16802,6 +17178,7 @@
   <w:style w:type="character" w:default="1" w:styleId="DefaultParagraphFont">
     <w:name w:val="Default Paragraph Font"/>
     <w:uiPriority w:val="1"/>
+    <w:semiHidden/>
     <w:unhideWhenUsed/>
   </w:style>
   <w:style w:type="table" w:default="1" w:styleId="TableNormal">
@@ -17008,6 +17385,1075 @@
     </w:rPr>
   </w:style>
 </w:styles>
+</file>
+
+<file path=word/charts/chart1.xml><?xml version="1.0" encoding="utf-8"?>
+<c:chartSpace xmlns:c="http://schemas.openxmlformats.org/drawingml/2006/chart" xmlns:a="http://schemas.openxmlformats.org/drawingml/2006/main" xmlns:r="http://schemas.openxmlformats.org/officeDocument/2006/relationships" xmlns:c16r2="http://schemas.microsoft.com/office/drawing/2015/06/chart">
+  <c:date1904 val="0"/>
+  <c:lang val="en-US"/>
+  <c:roundedCorners val="0"/>
+  <mc:AlternateContent xmlns:mc="http://schemas.openxmlformats.org/markup-compatibility/2006">
+    <mc:Choice xmlns:c14="http://schemas.microsoft.com/office/drawing/2007/8/2/chart" Requires="c14">
+      <c14:style val="102"/>
+    </mc:Choice>
+    <mc:Fallback>
+      <c:style val="2"/>
+    </mc:Fallback>
+  </mc:AlternateContent>
+  <c:chart>
+    <c:title>
+      <c:overlay val="0"/>
+      <c:spPr>
+        <a:noFill/>
+        <a:ln>
+          <a:noFill/>
+        </a:ln>
+        <a:effectLst/>
+      </c:spPr>
+      <c:txPr>
+        <a:bodyPr rot="0" spcFirstLastPara="1" vertOverflow="ellipsis" vert="horz" wrap="square" anchor="ctr" anchorCtr="1"/>
+        <a:lstStyle/>
+        <a:p>
+          <a:pPr>
+            <a:defRPr sz="1400" b="0" i="0" u="none" strike="noStrike" kern="1200" spc="0" baseline="0">
+              <a:solidFill>
+                <a:schemeClr val="tx1">
+                  <a:lumMod val="65000"/>
+                  <a:lumOff val="35000"/>
+                </a:schemeClr>
+              </a:solidFill>
+              <a:latin typeface="+mn-lt"/>
+              <a:ea typeface="+mn-ea"/>
+              <a:cs typeface="+mn-cs"/>
+            </a:defRPr>
+          </a:pPr>
+          <a:endParaRPr lang="en-US"/>
+        </a:p>
+      </c:txPr>
+    </c:title>
+    <c:autoTitleDeleted val="0"/>
+    <c:plotArea>
+      <c:layout/>
+      <c:scatterChart>
+        <c:scatterStyle val="lineMarker"/>
+        <c:varyColors val="0"/>
+        <c:ser>
+          <c:idx val="0"/>
+          <c:order val="0"/>
+          <c:tx>
+            <c:v>Battery degradation</c:v>
+          </c:tx>
+          <c:spPr>
+            <a:ln w="25400" cap="rnd">
+              <a:noFill/>
+              <a:round/>
+            </a:ln>
+            <a:effectLst/>
+          </c:spPr>
+          <c:marker>
+            <c:symbol val="circle"/>
+            <c:size val="5"/>
+            <c:spPr>
+              <a:solidFill>
+                <a:schemeClr val="accent1"/>
+              </a:solidFill>
+              <a:ln w="9525">
+                <a:solidFill>
+                  <a:schemeClr val="accent1"/>
+                </a:solidFill>
+              </a:ln>
+              <a:effectLst/>
+            </c:spPr>
+          </c:marker>
+          <c:trendline>
+            <c:spPr>
+              <a:ln w="19050" cap="rnd">
+                <a:solidFill>
+                  <a:schemeClr val="accent1"/>
+                </a:solidFill>
+                <a:prstDash val="sysDot"/>
+              </a:ln>
+              <a:effectLst/>
+            </c:spPr>
+            <c:trendlineType val="linear"/>
+            <c:dispRSqr val="0"/>
+            <c:dispEq val="1"/>
+            <c:trendlineLbl>
+              <c:layout>
+                <c:manualLayout>
+                  <c:x val="0.34079409230294394"/>
+                  <c:y val="0.1987703212105898"/>
+                </c:manualLayout>
+              </c:layout>
+              <c:numFmt formatCode="General" sourceLinked="0"/>
+              <c:spPr>
+                <a:noFill/>
+                <a:ln>
+                  <a:noFill/>
+                </a:ln>
+                <a:effectLst/>
+              </c:spPr>
+              <c:txPr>
+                <a:bodyPr rot="0" spcFirstLastPara="1" vertOverflow="ellipsis" vert="horz" wrap="square" anchor="ctr" anchorCtr="1"/>
+                <a:lstStyle/>
+                <a:p>
+                  <a:pPr>
+                    <a:defRPr sz="900" b="0" i="0" u="none" strike="noStrike" kern="1200" baseline="0">
+                      <a:solidFill>
+                        <a:schemeClr val="tx1">
+                          <a:lumMod val="65000"/>
+                          <a:lumOff val="35000"/>
+                        </a:schemeClr>
+                      </a:solidFill>
+                      <a:latin typeface="+mn-lt"/>
+                      <a:ea typeface="+mn-ea"/>
+                      <a:cs typeface="+mn-cs"/>
+                    </a:defRPr>
+                  </a:pPr>
+                  <a:endParaRPr lang="en-US"/>
+                </a:p>
+              </c:txPr>
+            </c:trendlineLbl>
+          </c:trendline>
+          <c:xVal>
+            <c:numRef>
+              <c:f>Sheet1!$B$3:$E$3</c:f>
+              <c:numCache>
+                <c:formatCode>General</c:formatCode>
+                <c:ptCount val="4"/>
+                <c:pt idx="0">
+                  <c:v>1</c:v>
+                </c:pt>
+                <c:pt idx="1">
+                  <c:v>3</c:v>
+                </c:pt>
+                <c:pt idx="2">
+                  <c:v>6</c:v>
+                </c:pt>
+                <c:pt idx="3">
+                  <c:v>9</c:v>
+                </c:pt>
+              </c:numCache>
+            </c:numRef>
+          </c:xVal>
+          <c:yVal>
+            <c:numRef>
+              <c:f>Sheet1!$B$5:$E$5</c:f>
+              <c:numCache>
+                <c:formatCode>General</c:formatCode>
+                <c:ptCount val="4"/>
+                <c:pt idx="0">
+                  <c:v>96</c:v>
+                </c:pt>
+                <c:pt idx="1">
+                  <c:v>89</c:v>
+                </c:pt>
+                <c:pt idx="2">
+                  <c:v>65</c:v>
+                </c:pt>
+                <c:pt idx="3">
+                  <c:v>56</c:v>
+                </c:pt>
+              </c:numCache>
+            </c:numRef>
+          </c:yVal>
+          <c:smooth val="0"/>
+          <c:extLst>
+            <c:ext xmlns:c16="http://schemas.microsoft.com/office/drawing/2014/chart" uri="{C3380CC4-5D6E-409C-BE32-E72D297353CC}">
+              <c16:uniqueId val="{00000001-E2C1-44F9-B410-81405D39D760}"/>
+            </c:ext>
+          </c:extLst>
+        </c:ser>
+        <c:dLbls>
+          <c:showLegendKey val="0"/>
+          <c:showVal val="0"/>
+          <c:showCatName val="0"/>
+          <c:showSerName val="0"/>
+          <c:showPercent val="0"/>
+          <c:showBubbleSize val="0"/>
+        </c:dLbls>
+        <c:axId val="274866367"/>
+        <c:axId val="274866847"/>
+      </c:scatterChart>
+      <c:valAx>
+        <c:axId val="274866367"/>
+        <c:scaling>
+          <c:orientation val="minMax"/>
+        </c:scaling>
+        <c:delete val="0"/>
+        <c:axPos val="b"/>
+        <c:majorGridlines>
+          <c:spPr>
+            <a:ln w="9525" cap="flat" cmpd="sng" algn="ctr">
+              <a:solidFill>
+                <a:schemeClr val="tx1">
+                  <a:lumMod val="15000"/>
+                  <a:lumOff val="85000"/>
+                </a:schemeClr>
+              </a:solidFill>
+              <a:round/>
+            </a:ln>
+            <a:effectLst/>
+          </c:spPr>
+        </c:majorGridlines>
+        <c:title>
+          <c:tx>
+            <c:rich>
+              <a:bodyPr rot="0" spcFirstLastPara="1" vertOverflow="ellipsis" vert="horz" wrap="square" anchor="ctr" anchorCtr="1"/>
+              <a:lstStyle/>
+              <a:p>
+                <a:pPr>
+                  <a:defRPr sz="1000" b="0" i="0" u="none" strike="noStrike" kern="1200" baseline="0">
+                    <a:solidFill>
+                      <a:schemeClr val="tx1">
+                        <a:lumMod val="65000"/>
+                        <a:lumOff val="35000"/>
+                      </a:schemeClr>
+                    </a:solidFill>
+                    <a:latin typeface="+mn-lt"/>
+                    <a:ea typeface="+mn-ea"/>
+                    <a:cs typeface="+mn-cs"/>
+                  </a:defRPr>
+                </a:pPr>
+                <a:r>
+                  <a:rPr lang="en-IN"/>
+                  <a:t>Battery</a:t>
+                </a:r>
+                <a:r>
+                  <a:rPr lang="en-IN" baseline="0"/>
+                  <a:t> age (years)</a:t>
+                </a:r>
+                <a:endParaRPr lang="en-IN"/>
+              </a:p>
+            </c:rich>
+          </c:tx>
+          <c:overlay val="0"/>
+          <c:spPr>
+            <a:noFill/>
+            <a:ln>
+              <a:noFill/>
+            </a:ln>
+            <a:effectLst/>
+          </c:spPr>
+          <c:txPr>
+            <a:bodyPr rot="0" spcFirstLastPara="1" vertOverflow="ellipsis" vert="horz" wrap="square" anchor="ctr" anchorCtr="1"/>
+            <a:lstStyle/>
+            <a:p>
+              <a:pPr>
+                <a:defRPr sz="1000" b="0" i="0" u="none" strike="noStrike" kern="1200" baseline="0">
+                  <a:solidFill>
+                    <a:schemeClr val="tx1">
+                      <a:lumMod val="65000"/>
+                      <a:lumOff val="35000"/>
+                    </a:schemeClr>
+                  </a:solidFill>
+                  <a:latin typeface="+mn-lt"/>
+                  <a:ea typeface="+mn-ea"/>
+                  <a:cs typeface="+mn-cs"/>
+                </a:defRPr>
+              </a:pPr>
+              <a:endParaRPr lang="en-IN"/>
+            </a:p>
+          </c:txPr>
+        </c:title>
+        <c:numFmt formatCode="General" sourceLinked="1"/>
+        <c:majorTickMark val="none"/>
+        <c:minorTickMark val="none"/>
+        <c:tickLblPos val="nextTo"/>
+        <c:spPr>
+          <a:noFill/>
+          <a:ln w="9525" cap="flat" cmpd="sng" algn="ctr">
+            <a:solidFill>
+              <a:schemeClr val="tx1">
+                <a:lumMod val="25000"/>
+                <a:lumOff val="75000"/>
+              </a:schemeClr>
+            </a:solidFill>
+            <a:round/>
+          </a:ln>
+          <a:effectLst/>
+        </c:spPr>
+        <c:txPr>
+          <a:bodyPr rot="-60000000" spcFirstLastPara="1" vertOverflow="ellipsis" vert="horz" wrap="square" anchor="ctr" anchorCtr="1"/>
+          <a:lstStyle/>
+          <a:p>
+            <a:pPr>
+              <a:defRPr sz="900" b="0" i="0" u="none" strike="noStrike" kern="1200" baseline="0">
+                <a:solidFill>
+                  <a:schemeClr val="tx1">
+                    <a:lumMod val="65000"/>
+                    <a:lumOff val="35000"/>
+                  </a:schemeClr>
+                </a:solidFill>
+                <a:latin typeface="+mn-lt"/>
+                <a:ea typeface="+mn-ea"/>
+                <a:cs typeface="+mn-cs"/>
+              </a:defRPr>
+            </a:pPr>
+            <a:endParaRPr lang="en-US"/>
+          </a:p>
+        </c:txPr>
+        <c:crossAx val="274866847"/>
+        <c:crosses val="autoZero"/>
+        <c:crossBetween val="midCat"/>
+      </c:valAx>
+      <c:valAx>
+        <c:axId val="274866847"/>
+        <c:scaling>
+          <c:orientation val="minMax"/>
+        </c:scaling>
+        <c:delete val="0"/>
+        <c:axPos val="l"/>
+        <c:majorGridlines>
+          <c:spPr>
+            <a:ln w="9525" cap="flat" cmpd="sng" algn="ctr">
+              <a:solidFill>
+                <a:schemeClr val="tx1">
+                  <a:lumMod val="15000"/>
+                  <a:lumOff val="85000"/>
+                </a:schemeClr>
+              </a:solidFill>
+              <a:round/>
+            </a:ln>
+            <a:effectLst/>
+          </c:spPr>
+        </c:majorGridlines>
+        <c:title>
+          <c:tx>
+            <c:rich>
+              <a:bodyPr rot="-5400000" spcFirstLastPara="1" vertOverflow="ellipsis" vert="horz" wrap="square" anchor="ctr" anchorCtr="1"/>
+              <a:lstStyle/>
+              <a:p>
+                <a:pPr>
+                  <a:defRPr sz="1000" b="0" i="0" u="none" strike="noStrike" kern="1200" baseline="0">
+                    <a:solidFill>
+                      <a:schemeClr val="tx1">
+                        <a:lumMod val="65000"/>
+                        <a:lumOff val="35000"/>
+                      </a:schemeClr>
+                    </a:solidFill>
+                    <a:latin typeface="+mn-lt"/>
+                    <a:ea typeface="+mn-ea"/>
+                    <a:cs typeface="+mn-cs"/>
+                  </a:defRPr>
+                </a:pPr>
+                <a:r>
+                  <a:rPr lang="en-IN"/>
+                  <a:t>Remaining capacity</a:t>
+                </a:r>
+                <a:r>
+                  <a:rPr lang="en-IN" baseline="0"/>
+                  <a:t> (%)</a:t>
+                </a:r>
+                <a:endParaRPr lang="en-IN"/>
+              </a:p>
+            </c:rich>
+          </c:tx>
+          <c:overlay val="0"/>
+          <c:spPr>
+            <a:noFill/>
+            <a:ln>
+              <a:noFill/>
+            </a:ln>
+            <a:effectLst/>
+          </c:spPr>
+          <c:txPr>
+            <a:bodyPr rot="-5400000" spcFirstLastPara="1" vertOverflow="ellipsis" vert="horz" wrap="square" anchor="ctr" anchorCtr="1"/>
+            <a:lstStyle/>
+            <a:p>
+              <a:pPr>
+                <a:defRPr sz="1000" b="0" i="0" u="none" strike="noStrike" kern="1200" baseline="0">
+                  <a:solidFill>
+                    <a:schemeClr val="tx1">
+                      <a:lumMod val="65000"/>
+                      <a:lumOff val="35000"/>
+                    </a:schemeClr>
+                  </a:solidFill>
+                  <a:latin typeface="+mn-lt"/>
+                  <a:ea typeface="+mn-ea"/>
+                  <a:cs typeface="+mn-cs"/>
+                </a:defRPr>
+              </a:pPr>
+              <a:endParaRPr lang="en-IN"/>
+            </a:p>
+          </c:txPr>
+        </c:title>
+        <c:numFmt formatCode="General" sourceLinked="1"/>
+        <c:majorTickMark val="none"/>
+        <c:minorTickMark val="none"/>
+        <c:tickLblPos val="nextTo"/>
+        <c:spPr>
+          <a:noFill/>
+          <a:ln w="9525" cap="flat" cmpd="sng" algn="ctr">
+            <a:solidFill>
+              <a:schemeClr val="tx1">
+                <a:lumMod val="25000"/>
+                <a:lumOff val="75000"/>
+              </a:schemeClr>
+            </a:solidFill>
+            <a:round/>
+          </a:ln>
+          <a:effectLst/>
+        </c:spPr>
+        <c:txPr>
+          <a:bodyPr rot="-60000000" spcFirstLastPara="1" vertOverflow="ellipsis" vert="horz" wrap="square" anchor="ctr" anchorCtr="1"/>
+          <a:lstStyle/>
+          <a:p>
+            <a:pPr>
+              <a:defRPr sz="900" b="0" i="0" u="none" strike="noStrike" kern="1200" baseline="0">
+                <a:solidFill>
+                  <a:schemeClr val="tx1">
+                    <a:lumMod val="65000"/>
+                    <a:lumOff val="35000"/>
+                  </a:schemeClr>
+                </a:solidFill>
+                <a:latin typeface="+mn-lt"/>
+                <a:ea typeface="+mn-ea"/>
+                <a:cs typeface="+mn-cs"/>
+              </a:defRPr>
+            </a:pPr>
+            <a:endParaRPr lang="en-US"/>
+          </a:p>
+        </c:txPr>
+        <c:crossAx val="274866367"/>
+        <c:crosses val="autoZero"/>
+        <c:crossBetween val="midCat"/>
+      </c:valAx>
+      <c:spPr>
+        <a:noFill/>
+        <a:ln>
+          <a:noFill/>
+        </a:ln>
+        <a:effectLst/>
+      </c:spPr>
+    </c:plotArea>
+    <c:legend>
+      <c:legendPos val="r"/>
+      <c:overlay val="0"/>
+      <c:spPr>
+        <a:noFill/>
+        <a:ln>
+          <a:noFill/>
+        </a:ln>
+        <a:effectLst/>
+      </c:spPr>
+      <c:txPr>
+        <a:bodyPr rot="0" spcFirstLastPara="1" vertOverflow="ellipsis" vert="horz" wrap="square" anchor="ctr" anchorCtr="1"/>
+        <a:lstStyle/>
+        <a:p>
+          <a:pPr>
+            <a:defRPr sz="900" b="0" i="0" u="none" strike="noStrike" kern="1200" baseline="0">
+              <a:solidFill>
+                <a:schemeClr val="tx1">
+                  <a:lumMod val="65000"/>
+                  <a:lumOff val="35000"/>
+                </a:schemeClr>
+              </a:solidFill>
+              <a:latin typeface="+mn-lt"/>
+              <a:ea typeface="+mn-ea"/>
+              <a:cs typeface="+mn-cs"/>
+            </a:defRPr>
+          </a:pPr>
+          <a:endParaRPr lang="en-US"/>
+        </a:p>
+      </c:txPr>
+    </c:legend>
+    <c:plotVisOnly val="1"/>
+    <c:dispBlanksAs val="gap"/>
+    <c:extLst>
+      <c:ext xmlns:c16r3="http://schemas.microsoft.com/office/drawing/2017/03/chart" uri="{56B9EC1D-385E-4148-901F-78D8002777C0}">
+        <c16r3:dataDisplayOptions16>
+          <c16r3:dispNaAsBlank val="1"/>
+        </c16r3:dataDisplayOptions16>
+      </c:ext>
+    </c:extLst>
+    <c:showDLblsOverMax val="0"/>
+  </c:chart>
+  <c:spPr>
+    <a:solidFill>
+      <a:schemeClr val="bg1"/>
+    </a:solidFill>
+    <a:ln w="9525" cap="flat" cmpd="sng" algn="ctr">
+      <a:solidFill>
+        <a:schemeClr val="tx1">
+          <a:lumMod val="15000"/>
+          <a:lumOff val="85000"/>
+        </a:schemeClr>
+      </a:solidFill>
+      <a:round/>
+    </a:ln>
+    <a:effectLst/>
+  </c:spPr>
+  <c:txPr>
+    <a:bodyPr/>
+    <a:lstStyle/>
+    <a:p>
+      <a:pPr>
+        <a:defRPr/>
+      </a:pPr>
+      <a:endParaRPr lang="en-US"/>
+    </a:p>
+  </c:txPr>
+  <c:externalData r:id="rId3">
+    <c:autoUpdate val="0"/>
+  </c:externalData>
+</c:chartSpace>
+</file>
+
+<file path=word/charts/colors1.xml><?xml version="1.0" encoding="utf-8"?>
+<cs:colorStyle xmlns:cs="http://schemas.microsoft.com/office/drawing/2012/chartStyle" xmlns:a="http://schemas.openxmlformats.org/drawingml/2006/main" meth="cycle" id="10">
+  <a:schemeClr val="accent1"/>
+  <a:schemeClr val="accent2"/>
+  <a:schemeClr val="accent3"/>
+  <a:schemeClr val="accent4"/>
+  <a:schemeClr val="accent5"/>
+  <a:schemeClr val="accent6"/>
+  <cs:variation/>
+  <cs:variation>
+    <a:lumMod val="60000"/>
+  </cs:variation>
+  <cs:variation>
+    <a:lumMod val="80000"/>
+    <a:lumOff val="20000"/>
+  </cs:variation>
+  <cs:variation>
+    <a:lumMod val="80000"/>
+  </cs:variation>
+  <cs:variation>
+    <a:lumMod val="60000"/>
+    <a:lumOff val="40000"/>
+  </cs:variation>
+  <cs:variation>
+    <a:lumMod val="50000"/>
+  </cs:variation>
+  <cs:variation>
+    <a:lumMod val="70000"/>
+    <a:lumOff val="30000"/>
+  </cs:variation>
+  <cs:variation>
+    <a:lumMod val="70000"/>
+  </cs:variation>
+  <cs:variation>
+    <a:lumMod val="50000"/>
+    <a:lumOff val="50000"/>
+  </cs:variation>
+</cs:colorStyle>
+</file>
+
+<file path=word/charts/style1.xml><?xml version="1.0" encoding="utf-8"?>
+<cs:chartStyle xmlns:cs="http://schemas.microsoft.com/office/drawing/2012/chartStyle" xmlns:a="http://schemas.openxmlformats.org/drawingml/2006/main" id="240">
+  <cs:axisTitle>
+    <cs:lnRef idx="0"/>
+    <cs:fillRef idx="0"/>
+    <cs:effectRef idx="0"/>
+    <cs:fontRef idx="minor">
+      <a:schemeClr val="tx1">
+        <a:lumMod val="65000"/>
+        <a:lumOff val="35000"/>
+      </a:schemeClr>
+    </cs:fontRef>
+    <cs:defRPr sz="1000" kern="1200"/>
+  </cs:axisTitle>
+  <cs:categoryAxis>
+    <cs:lnRef idx="0"/>
+    <cs:fillRef idx="0"/>
+    <cs:effectRef idx="0"/>
+    <cs:fontRef idx="minor">
+      <a:schemeClr val="tx1">
+        <a:lumMod val="65000"/>
+        <a:lumOff val="35000"/>
+      </a:schemeClr>
+    </cs:fontRef>
+    <cs:spPr>
+      <a:ln w="9525" cap="flat" cmpd="sng" algn="ctr">
+        <a:solidFill>
+          <a:schemeClr val="tx1">
+            <a:lumMod val="25000"/>
+            <a:lumOff val="75000"/>
+          </a:schemeClr>
+        </a:solidFill>
+        <a:round/>
+      </a:ln>
+    </cs:spPr>
+    <cs:defRPr sz="900" kern="1200"/>
+  </cs:categoryAxis>
+  <cs:chartArea mods="allowNoFillOverride allowNoLineOverride">
+    <cs:lnRef idx="0"/>
+    <cs:fillRef idx="0"/>
+    <cs:effectRef idx="0"/>
+    <cs:fontRef idx="minor">
+      <a:schemeClr val="tx1"/>
+    </cs:fontRef>
+    <cs:spPr>
+      <a:solidFill>
+        <a:schemeClr val="bg1"/>
+      </a:solidFill>
+      <a:ln w="9525" cap="flat" cmpd="sng" algn="ctr">
+        <a:solidFill>
+          <a:schemeClr val="tx1">
+            <a:lumMod val="15000"/>
+            <a:lumOff val="85000"/>
+          </a:schemeClr>
+        </a:solidFill>
+        <a:round/>
+      </a:ln>
+    </cs:spPr>
+    <cs:defRPr sz="1000" kern="1200"/>
+  </cs:chartArea>
+  <cs:dataLabel>
+    <cs:lnRef idx="0"/>
+    <cs:fillRef idx="0"/>
+    <cs:effectRef idx="0"/>
+    <cs:fontRef idx="minor">
+      <a:schemeClr val="tx1">
+        <a:lumMod val="75000"/>
+        <a:lumOff val="25000"/>
+      </a:schemeClr>
+    </cs:fontRef>
+    <cs:defRPr sz="900" kern="1200"/>
+  </cs:dataLabel>
+  <cs:dataLabelCallout>
+    <cs:lnRef idx="0"/>
+    <cs:fillRef idx="0"/>
+    <cs:effectRef idx="0"/>
+    <cs:fontRef idx="minor">
+      <a:schemeClr val="dk1">
+        <a:lumMod val="65000"/>
+        <a:lumOff val="35000"/>
+      </a:schemeClr>
+    </cs:fontRef>
+    <cs:spPr>
+      <a:solidFill>
+        <a:schemeClr val="lt1"/>
+      </a:solidFill>
+      <a:ln>
+        <a:solidFill>
+          <a:schemeClr val="dk1">
+            <a:lumMod val="25000"/>
+            <a:lumOff val="75000"/>
+          </a:schemeClr>
+        </a:solidFill>
+      </a:ln>
+    </cs:spPr>
+    <cs:defRPr sz="900" kern="1200"/>
+    <cs:bodyPr rot="0" spcFirstLastPara="1" vertOverflow="clip" horzOverflow="clip" vert="horz" wrap="square" lIns="36576" tIns="18288" rIns="36576" bIns="18288" anchor="ctr" anchorCtr="1">
+      <a:spAutoFit/>
+    </cs:bodyPr>
+  </cs:dataLabelCallout>
+  <cs:dataPoint>
+    <cs:lnRef idx="0"/>
+    <cs:fillRef idx="1">
+      <cs:styleClr val="auto"/>
+    </cs:fillRef>
+    <cs:effectRef idx="0"/>
+    <cs:fontRef idx="minor">
+      <a:schemeClr val="tx1"/>
+    </cs:fontRef>
+  </cs:dataPoint>
+  <cs:dataPoint3D>
+    <cs:lnRef idx="0"/>
+    <cs:fillRef idx="1">
+      <cs:styleClr val="auto"/>
+    </cs:fillRef>
+    <cs:effectRef idx="0"/>
+    <cs:fontRef idx="minor">
+      <a:schemeClr val="tx1"/>
+    </cs:fontRef>
+  </cs:dataPoint3D>
+  <cs:dataPointLine>
+    <cs:lnRef idx="0">
+      <cs:styleClr val="auto"/>
+    </cs:lnRef>
+    <cs:fillRef idx="1"/>
+    <cs:effectRef idx="0"/>
+    <cs:fontRef idx="minor">
+      <a:schemeClr val="tx1"/>
+    </cs:fontRef>
+    <cs:spPr>
+      <a:ln w="19050" cap="rnd">
+        <a:solidFill>
+          <a:schemeClr val="phClr"/>
+        </a:solidFill>
+        <a:round/>
+      </a:ln>
+    </cs:spPr>
+  </cs:dataPointLine>
+  <cs:dataPointMarker>
+    <cs:lnRef idx="0">
+      <cs:styleClr val="auto"/>
+    </cs:lnRef>
+    <cs:fillRef idx="1">
+      <cs:styleClr val="auto"/>
+    </cs:fillRef>
+    <cs:effectRef idx="0"/>
+    <cs:fontRef idx="minor">
+      <a:schemeClr val="tx1"/>
+    </cs:fontRef>
+    <cs:spPr>
+      <a:ln w="9525">
+        <a:solidFill>
+          <a:schemeClr val="phClr"/>
+        </a:solidFill>
+      </a:ln>
+    </cs:spPr>
+  </cs:dataPointMarker>
+  <cs:dataPointMarkerLayout symbol="circle" size="5"/>
+  <cs:dataPointWireframe>
+    <cs:lnRef idx="0">
+      <cs:styleClr val="auto"/>
+    </cs:lnRef>
+    <cs:fillRef idx="0"/>
+    <cs:effectRef idx="0"/>
+    <cs:fontRef idx="minor">
+      <a:schemeClr val="dk1"/>
+    </cs:fontRef>
+    <cs:spPr>
+      <a:ln w="9525" cap="rnd">
+        <a:solidFill>
+          <a:schemeClr val="phClr"/>
+        </a:solidFill>
+        <a:round/>
+      </a:ln>
+    </cs:spPr>
+  </cs:dataPointWireframe>
+  <cs:dataTable>
+    <cs:lnRef idx="0"/>
+    <cs:fillRef idx="0"/>
+    <cs:effectRef idx="0"/>
+    <cs:fontRef idx="minor">
+      <a:schemeClr val="tx1">
+        <a:lumMod val="65000"/>
+        <a:lumOff val="35000"/>
+      </a:schemeClr>
+    </cs:fontRef>
+    <cs:spPr>
+      <a:noFill/>
+      <a:ln w="9525" cap="flat" cmpd="sng" algn="ctr">
+        <a:solidFill>
+          <a:schemeClr val="tx1">
+            <a:lumMod val="15000"/>
+            <a:lumOff val="85000"/>
+          </a:schemeClr>
+        </a:solidFill>
+        <a:round/>
+      </a:ln>
+    </cs:spPr>
+    <cs:defRPr sz="900" kern="1200"/>
+  </cs:dataTable>
+  <cs:downBar>
+    <cs:lnRef idx="0"/>
+    <cs:fillRef idx="0"/>
+    <cs:effectRef idx="0"/>
+    <cs:fontRef idx="minor">
+      <a:schemeClr val="tx1"/>
+    </cs:fontRef>
+    <cs:spPr>
+      <a:solidFill>
+        <a:schemeClr val="dk1">
+          <a:lumMod val="75000"/>
+          <a:lumOff val="25000"/>
+        </a:schemeClr>
+      </a:solidFill>
+      <a:ln w="9525" cap="flat" cmpd="sng" algn="ctr">
+        <a:solidFill>
+          <a:schemeClr val="tx1">
+            <a:lumMod val="65000"/>
+            <a:lumOff val="35000"/>
+          </a:schemeClr>
+        </a:solidFill>
+        <a:round/>
+      </a:ln>
+    </cs:spPr>
+  </cs:downBar>
+  <cs:dropLine>
+    <cs:lnRef idx="0"/>
+    <cs:fillRef idx="0"/>
+    <cs:effectRef idx="0"/>
+    <cs:fontRef idx="minor">
+      <a:schemeClr val="tx1"/>
+    </cs:fontRef>
+    <cs:spPr>
+      <a:ln w="9525" cap="flat" cmpd="sng" algn="ctr">
+        <a:solidFill>
+          <a:schemeClr val="tx1">
+            <a:lumMod val="35000"/>
+            <a:lumOff val="65000"/>
+          </a:schemeClr>
+        </a:solidFill>
+        <a:round/>
+      </a:ln>
+    </cs:spPr>
+  </cs:dropLine>
+  <cs:errorBar>
+    <cs:lnRef idx="0"/>
+    <cs:fillRef idx="0"/>
+    <cs:effectRef idx="0"/>
+    <cs:fontRef idx="minor">
+      <a:schemeClr val="tx1"/>
+    </cs:fontRef>
+    <cs:spPr>
+      <a:ln w="9525" cap="flat" cmpd="sng" algn="ctr">
+        <a:solidFill>
+          <a:schemeClr val="tx1">
+            <a:lumMod val="65000"/>
+            <a:lumOff val="35000"/>
+          </a:schemeClr>
+        </a:solidFill>
+        <a:round/>
+      </a:ln>
+    </cs:spPr>
+  </cs:errorBar>
+  <cs:floor>
+    <cs:lnRef idx="0"/>
+    <cs:fillRef idx="0"/>
+    <cs:effectRef idx="0"/>
+    <cs:fontRef idx="minor">
+      <a:schemeClr val="tx1"/>
+    </cs:fontRef>
+    <cs:spPr>
+      <a:noFill/>
+      <a:ln>
+        <a:noFill/>
+      </a:ln>
+    </cs:spPr>
+  </cs:floor>
+  <cs:gridlineMajor>
+    <cs:lnRef idx="0"/>
+    <cs:fillRef idx="0"/>
+    <cs:effectRef idx="0"/>
+    <cs:fontRef idx="minor">
+      <a:schemeClr val="tx1"/>
+    </cs:fontRef>
+    <cs:spPr>
+      <a:ln w="9525" cap="flat" cmpd="sng" algn="ctr">
+        <a:solidFill>
+          <a:schemeClr val="tx1">
+            <a:lumMod val="15000"/>
+            <a:lumOff val="85000"/>
+          </a:schemeClr>
+        </a:solidFill>
+        <a:round/>
+      </a:ln>
+    </cs:spPr>
+  </cs:gridlineMajor>
+  <cs:gridlineMinor>
+    <cs:lnRef idx="0"/>
+    <cs:fillRef idx="0"/>
+    <cs:effectRef idx="0"/>
+    <cs:fontRef idx="minor">
+      <a:schemeClr val="tx1"/>
+    </cs:fontRef>
+    <cs:spPr>
+      <a:ln w="9525" cap="flat" cmpd="sng" algn="ctr">
+        <a:solidFill>
+          <a:schemeClr val="tx1">
+            <a:lumMod val="5000"/>
+            <a:lumOff val="95000"/>
+          </a:schemeClr>
+        </a:solidFill>
+        <a:round/>
+      </a:ln>
+    </cs:spPr>
+  </cs:gridlineMinor>
+  <cs:hiLoLine>
+    <cs:lnRef idx="0"/>
+    <cs:fillRef idx="0"/>
+    <cs:effectRef idx="0"/>
+    <cs:fontRef idx="minor">
+      <a:schemeClr val="tx1"/>
+    </cs:fontRef>
+    <cs:spPr>
+      <a:ln w="9525" cap="flat" cmpd="sng" algn="ctr">
+        <a:solidFill>
+          <a:schemeClr val="tx1">
+            <a:lumMod val="50000"/>
+            <a:lumOff val="50000"/>
+          </a:schemeClr>
+        </a:solidFill>
+        <a:round/>
+      </a:ln>
+    </cs:spPr>
+  </cs:hiLoLine>
+  <cs:leaderLine>
+    <cs:lnRef idx="0"/>
+    <cs:fillRef idx="0"/>
+    <cs:effectRef idx="0"/>
+    <cs:fontRef idx="minor">
+      <a:schemeClr val="tx1"/>
+    </cs:fontRef>
+    <cs:spPr>
+      <a:ln w="9525" cap="flat" cmpd="sng" algn="ctr">
+        <a:solidFill>
+          <a:schemeClr val="tx1">
+            <a:lumMod val="35000"/>
+            <a:lumOff val="65000"/>
+          </a:schemeClr>
+        </a:solidFill>
+        <a:round/>
+      </a:ln>
+    </cs:spPr>
+  </cs:leaderLine>
+  <cs:legend>
+    <cs:lnRef idx="0"/>
+    <cs:fillRef idx="0"/>
+    <cs:effectRef idx="0"/>
+    <cs:fontRef idx="minor">
+      <a:schemeClr val="tx1">
+        <a:lumMod val="65000"/>
+        <a:lumOff val="35000"/>
+      </a:schemeClr>
+    </cs:fontRef>
+    <cs:defRPr sz="900" kern="1200"/>
+  </cs:legend>
+  <cs:plotArea mods="allowNoFillOverride allowNoLineOverride">
+    <cs:lnRef idx="0"/>
+    <cs:fillRef idx="0"/>
+    <cs:effectRef idx="0"/>
+    <cs:fontRef idx="minor">
+      <a:schemeClr val="tx1"/>
+    </cs:fontRef>
+  </cs:plotArea>
+  <cs:plotArea3D mods="allowNoFillOverride allowNoLineOverride">
+    <cs:lnRef idx="0"/>
+    <cs:fillRef idx="0"/>
+    <cs:effectRef idx="0"/>
+    <cs:fontRef idx="minor">
+      <a:schemeClr val="tx1"/>
+    </cs:fontRef>
+  </cs:plotArea3D>
+  <cs:seriesAxis>
+    <cs:lnRef idx="0"/>
+    <cs:fillRef idx="0"/>
+    <cs:effectRef idx="0"/>
+    <cs:fontRef idx="minor">
+      <a:schemeClr val="tx1">
+        <a:lumMod val="65000"/>
+        <a:lumOff val="35000"/>
+      </a:schemeClr>
+    </cs:fontRef>
+    <cs:defRPr sz="900" kern="1200"/>
+  </cs:seriesAxis>
+  <cs:seriesLine>
+    <cs:lnRef idx="0"/>
+    <cs:fillRef idx="0"/>
+    <cs:effectRef idx="0"/>
+    <cs:fontRef idx="minor">
+      <a:schemeClr val="tx1"/>
+    </cs:fontRef>
+    <cs:spPr>
+      <a:ln w="9525" cap="flat" cmpd="sng" algn="ctr">
+        <a:solidFill>
+          <a:schemeClr val="tx1">
+            <a:lumMod val="35000"/>
+            <a:lumOff val="65000"/>
+          </a:schemeClr>
+        </a:solidFill>
+        <a:round/>
+      </a:ln>
+    </cs:spPr>
+  </cs:seriesLine>
+  <cs:title>
+    <cs:lnRef idx="0"/>
+    <cs:fillRef idx="0"/>
+    <cs:effectRef idx="0"/>
+    <cs:fontRef idx="minor">
+      <a:schemeClr val="tx1">
+        <a:lumMod val="65000"/>
+        <a:lumOff val="35000"/>
+      </a:schemeClr>
+    </cs:fontRef>
+    <cs:defRPr sz="1400" b="0" kern="1200" spc="0" baseline="0"/>
+  </cs:title>
+  <cs:trendline>
+    <cs:lnRef idx="0">
+      <cs:styleClr val="auto"/>
+    </cs:lnRef>
+    <cs:fillRef idx="0"/>
+    <cs:effectRef idx="0"/>
+    <cs:fontRef idx="minor">
+      <a:schemeClr val="tx1"/>
+    </cs:fontRef>
+    <cs:spPr>
+      <a:ln w="19050" cap="rnd">
+        <a:solidFill>
+          <a:schemeClr val="phClr"/>
+        </a:solidFill>
+        <a:prstDash val="sysDot"/>
+      </a:ln>
+    </cs:spPr>
+  </cs:trendline>
+  <cs:trendlineLabel>
+    <cs:lnRef idx="0"/>
+    <cs:fillRef idx="0"/>
+    <cs:effectRef idx="0"/>
+    <cs:fontRef idx="minor">
+      <a:schemeClr val="tx1">
+        <a:lumMod val="65000"/>
+        <a:lumOff val="35000"/>
+      </a:schemeClr>
+    </cs:fontRef>
+    <cs:defRPr sz="900" kern="1200"/>
+  </cs:trendlineLabel>
+  <cs:upBar>
+    <cs:lnRef idx="0"/>
+    <cs:fillRef idx="0"/>
+    <cs:effectRef idx="0"/>
+    <cs:fontRef idx="minor">
+      <a:schemeClr val="tx1"/>
+    </cs:fontRef>
+    <cs:spPr>
+      <a:solidFill>
+        <a:schemeClr val="lt1"/>
+      </a:solidFill>
+      <a:ln w="9525" cap="flat" cmpd="sng" algn="ctr">
+        <a:solidFill>
+          <a:schemeClr val="tx1">
+            <a:lumMod val="65000"/>
+            <a:lumOff val="35000"/>
+          </a:schemeClr>
+        </a:solidFill>
+        <a:round/>
+      </a:ln>
+    </cs:spPr>
+  </cs:upBar>
+  <cs:valueAxis>
+    <cs:lnRef idx="0"/>
+    <cs:fillRef idx="0"/>
+    <cs:effectRef idx="0"/>
+    <cs:fontRef idx="minor">
+      <a:schemeClr val="tx1">
+        <a:lumMod val="65000"/>
+        <a:lumOff val="35000"/>
+      </a:schemeClr>
+    </cs:fontRef>
+    <cs:spPr>
+      <a:ln w="9525" cap="flat" cmpd="sng" algn="ctr">
+        <a:solidFill>
+          <a:schemeClr val="tx1">
+            <a:lumMod val="25000"/>
+            <a:lumOff val="75000"/>
+          </a:schemeClr>
+        </a:solidFill>
+        <a:round/>
+      </a:ln>
+    </cs:spPr>
+    <cs:defRPr sz="900" kern="1200"/>
+  </cs:valueAxis>
+  <cs:wall>
+    <cs:lnRef idx="0"/>
+    <cs:fillRef idx="0"/>
+    <cs:effectRef idx="0"/>
+    <cs:fontRef idx="minor">
+      <a:schemeClr val="tx1"/>
+    </cs:fontRef>
+    <cs:spPr>
+      <a:noFill/>
+      <a:ln>
+        <a:noFill/>
+      </a:ln>
+    </cs:spPr>
+  </cs:wall>
+</cs:chartStyle>
 </file>
 
 <file path=word/theme/theme1.xml><?xml version="1.0" encoding="utf-8"?>

</xml_diff>